<commit_message>
Added support functions for saving/loading theme settings Updated requirements doc for SSRN
</commit_message>
<xml_diff>
--- a/sdk/contrib/Single Stage Random Numbers Output Requirements.docx
+++ b/sdk/contrib/Single Stage Random Numbers Output Requirements.docx
@@ -1,27 +1,31 @@
 
 <file path=word/document.xml><?xml version="1.0" encoding="utf-8"?>
-<w:document xmlns:wpc="http://schemas.microsoft.com/office/word/2010/wordprocessingCanvas" xmlns:mc="http://schemas.openxmlformats.org/markup-compatibility/2006" xmlns:o="urn:schemas-microsoft-com:office:office" xmlns:r="http://schemas.openxmlformats.org/officeDocument/2006/relationships" xmlns:m="http://schemas.openxmlformats.org/officeDocument/2006/math" xmlns:v="urn:schemas-microsoft-com:vml" xmlns:wp14="http://schemas.microsoft.com/office/word/2010/wordprocessingDrawing" xmlns:wp="http://schemas.openxmlformats.org/drawingml/2006/wordprocessingDrawing" xmlns:w10="urn:schemas-microsoft-com:office:word" xmlns:w="http://schemas.openxmlformats.org/wordprocessingml/2006/main" xmlns:w14="http://schemas.microsoft.com/office/word/2010/wordml" xmlns:wpg="http://schemas.microsoft.com/office/word/2010/wordprocessingGroup" xmlns:wpi="http://schemas.microsoft.com/office/word/2010/wordprocessingInk" xmlns:wne="http://schemas.microsoft.com/office/word/2006/wordml" xmlns:wps="http://schemas.microsoft.com/office/word/2010/wordprocessingShape" mc:Ignorable="w14 wp14">
+<w:document xmlns:o="urn:schemas-microsoft-com:office:office" xmlns:r="http://schemas.openxmlformats.org/officeDocument/2006/relationships" xmlns:v="urn:schemas-microsoft-com:vml" xmlns:w="http://schemas.openxmlformats.org/wordprocessingml/2006/main" xmlns:w10="urn:schemas-microsoft-com:office:word" xmlns:wp="http://schemas.openxmlformats.org/drawingml/2006/wordprocessingDrawing" xmlns:wps="http://schemas.microsoft.com/office/word/2010/wordprocessingShape" xmlns:wpg="http://schemas.microsoft.com/office/word/2010/wordprocessingGroup" xmlns:mc="http://schemas.openxmlformats.org/markup-compatibility/2006" xmlns:wp14="http://schemas.microsoft.com/office/word/2010/wordprocessingDrawing" xmlns:w14="http://schemas.microsoft.com/office/word/2010/wordml" mc:Ignorable="w14 wp14">
   <w:body>
     <w:p>
       <w:pPr>
+        <w:pStyle w:val="Normal"/>
         <w:jc w:val="center"/>
-      </w:pPr>
-      <w:proofErr w:type="spellStart"/>
-      <w:r>
-        <w:t>ToDo</w:t>
-      </w:r>
-      <w:proofErr w:type="spellEnd"/>
-      <w:r>
-        <w:t xml:space="preserve"> List for F</w:t>
+        <w:rPr/>
+      </w:pPr>
+      <w:r>
+        <w:rPr/>
+        <w:t>ToDo List for F</w:t>
       </w:r>
       <w:bookmarkStart w:id="0" w:name="_GoBack"/>
       <w:bookmarkEnd w:id="0"/>
       <w:r>
+        <w:rPr/>
         <w:t>eatures</w:t>
       </w:r>
     </w:p>
     <w:p>
-      <w:r>
+      <w:pPr>
+        <w:pStyle w:val="Normal"/>
+        <w:rPr/>
+      </w:pPr>
+      <w:r>
+        <w:rPr/>
         <w:t>Release Documentation</w:t>
       </w:r>
     </w:p>
@@ -32,8 +36,10 @@
           <w:ilvl w:val="0"/>
           <w:numId w:val="3"/>
         </w:numPr>
-      </w:pPr>
-      <w:r>
+        <w:rPr/>
+      </w:pPr>
+      <w:r>
+        <w:rPr/>
         <w:t>Video for each Module</w:t>
       </w:r>
     </w:p>
@@ -44,8 +50,10 @@
           <w:ilvl w:val="0"/>
           <w:numId w:val="3"/>
         </w:numPr>
-      </w:pPr>
-      <w:r>
+        <w:rPr/>
+      </w:pPr>
+      <w:r>
+        <w:rPr/>
         <w:t>Videos for SDK</w:t>
       </w:r>
     </w:p>
@@ -56,8 +64,10 @@
           <w:ilvl w:val="0"/>
           <w:numId w:val="3"/>
         </w:numPr>
-      </w:pPr>
-      <w:r>
+        <w:rPr/>
+      </w:pPr>
+      <w:r>
+        <w:rPr/>
         <w:t>Videos for Using Product</w:t>
       </w:r>
     </w:p>
@@ -68,8 +78,10 @@
           <w:ilvl w:val="0"/>
           <w:numId w:val="3"/>
         </w:numPr>
-      </w:pPr>
-      <w:r>
+        <w:rPr/>
+      </w:pPr>
+      <w:r>
+        <w:rPr/>
         <w:t>Single Page Documentation/Ad for each Module</w:t>
       </w:r>
     </w:p>
@@ -80,15 +92,16 @@
           <w:ilvl w:val="0"/>
           <w:numId w:val="3"/>
         </w:numPr>
-      </w:pPr>
-      <w:r>
-        <w:t xml:space="preserve">Website for </w:t>
-      </w:r>
-      <w:proofErr w:type="spellStart"/>
-      <w:r>
-        <w:t>TeamCBTek</w:t>
-      </w:r>
-      <w:proofErr w:type="spellEnd"/>
+        <w:rPr>
+          <w:strike/>
+        </w:rPr>
+      </w:pPr>
+      <w:r>
+        <w:rPr>
+          <w:strike/>
+        </w:rPr>
+        <w:t>Website for TeamCBTek</w:t>
+      </w:r>
     </w:p>
     <w:p>
       <w:pPr>
@@ -97,23 +110,29 @@
           <w:ilvl w:val="0"/>
           <w:numId w:val="3"/>
         </w:numPr>
-      </w:pPr>
-      <w:r>
-        <w:t xml:space="preserve">Logo for </w:t>
-      </w:r>
-      <w:proofErr w:type="spellStart"/>
-      <w:r>
-        <w:t>TeamCBTek</w:t>
-      </w:r>
-      <w:proofErr w:type="spellEnd"/>
-    </w:p>
-    <w:p>
-      <w:pPr>
-        <w:pStyle w:val="ListParagraph"/>
-      </w:pPr>
-    </w:p>
-    <w:p>
-      <w:r>
+        <w:rPr/>
+      </w:pPr>
+      <w:r>
+        <w:rPr/>
+        <w:t>Logo for TeamCBTek</w:t>
+      </w:r>
+    </w:p>
+    <w:p>
+      <w:pPr>
+        <w:pStyle w:val="ListParagraph"/>
+        <w:rPr/>
+      </w:pPr>
+      <w:r>
+        <w:rPr/>
+      </w:r>
+    </w:p>
+    <w:p>
+      <w:pPr>
+        <w:pStyle w:val="Normal"/>
+        <w:rPr/>
+      </w:pPr>
+      <w:r>
+        <w:rPr/>
         <w:t>Modular Launcher</w:t>
       </w:r>
     </w:p>
@@ -124,8 +143,12 @@
           <w:ilvl w:val="0"/>
           <w:numId w:val="4"/>
         </w:numPr>
-      </w:pPr>
-      <w:r>
+        <w:rPr/>
+      </w:pPr>
+      <w:r>
+        <w:rPr>
+          <w:strike/>
+        </w:rPr>
         <w:t xml:space="preserve">UI for launching console </w:t>
       </w:r>
     </w:p>
@@ -136,35 +159,24 @@
           <w:ilvl w:val="0"/>
           <w:numId w:val="4"/>
         </w:numPr>
-      </w:pPr>
-      <w:proofErr w:type="spellStart"/>
-      <w:r>
-        <w:t>Qt</w:t>
-      </w:r>
-      <w:proofErr w:type="spellEnd"/>
-      <w:r>
-        <w:t xml:space="preserve"> UI for </w:t>
-      </w:r>
-      <w:proofErr w:type="spellStart"/>
-      <w:r>
-        <w:t>GooeyFi</w:t>
-      </w:r>
-      <w:proofErr w:type="spellEnd"/>
-    </w:p>
-    <w:p>
-      <w:pPr>
-        <w:pStyle w:val="ListParagraph"/>
-        <w:numPr>
-          <w:ilvl w:val="0"/>
-          <w:numId w:val="4"/>
-        </w:numPr>
-      </w:pPr>
-      <w:r>
+        <w:rPr>
+          <w:strike/>
+        </w:rPr>
+      </w:pPr>
+      <w:r>
+        <w:rPr>
+          <w:strike/>
+        </w:rPr>
         <w:t>Functional editor (CRUD) for modules</w:t>
       </w:r>
     </w:p>
     <w:p>
-      <w:r>
+      <w:pPr>
+        <w:pStyle w:val="Normal"/>
+        <w:rPr/>
+      </w:pPr>
+      <w:r>
+        <w:rPr/>
         <w:t>Modules</w:t>
       </w:r>
     </w:p>
@@ -175,8 +187,10 @@
           <w:ilvl w:val="0"/>
           <w:numId w:val="5"/>
         </w:numPr>
-      </w:pPr>
-      <w:r>
+        <w:rPr/>
+      </w:pPr>
+      <w:r>
+        <w:rPr/>
         <w:t>Update UI for each module</w:t>
       </w:r>
     </w:p>
@@ -187,8 +201,10 @@
           <w:ilvl w:val="0"/>
           <w:numId w:val="5"/>
         </w:numPr>
-      </w:pPr>
-      <w:r>
+        <w:rPr/>
+      </w:pPr>
+      <w:r>
+        <w:rPr/>
         <w:t>Complete features for each module</w:t>
       </w:r>
     </w:p>
@@ -199,23 +215,38 @@
           <w:ilvl w:val="0"/>
           <w:numId w:val="5"/>
         </w:numPr>
-      </w:pPr>
-      <w:r>
+        <w:rPr/>
+      </w:pPr>
+      <w:r>
+        <w:rPr/>
         <w:t>Create sample modules utilizing R or Python</w:t>
       </w:r>
     </w:p>
     <w:p>
       <w:pPr>
         <w:pStyle w:val="ListParagraph"/>
-      </w:pPr>
-    </w:p>
-    <w:p>
-      <w:pPr>
-        <w:pStyle w:val="ListParagraph"/>
-      </w:pPr>
-    </w:p>
-    <w:p>
-      <w:r>
+        <w:rPr/>
+      </w:pPr>
+      <w:r>
+        <w:rPr/>
+      </w:r>
+    </w:p>
+    <w:p>
+      <w:pPr>
+        <w:pStyle w:val="ListParagraph"/>
+        <w:rPr/>
+      </w:pPr>
+      <w:r>
+        <w:rPr/>
+      </w:r>
+    </w:p>
+    <w:p>
+      <w:pPr>
+        <w:pStyle w:val="Normal"/>
+        <w:rPr/>
+      </w:pPr>
+      <w:r>
+        <w:rPr/>
         <w:t>Single Stage Random Numbers Output Requirements</w:t>
       </w:r>
     </w:p>
@@ -226,8 +257,14 @@
           <w:ilvl w:val="0"/>
           <w:numId w:val="1"/>
         </w:numPr>
-      </w:pPr>
-      <w:r>
+        <w:rPr>
+          <w:strike/>
+        </w:rPr>
+      </w:pPr>
+      <w:r>
+        <w:rPr>
+          <w:strike/>
+        </w:rPr>
         <w:t>Date and Time Label</w:t>
       </w:r>
     </w:p>
@@ -238,8 +275,14 @@
           <w:ilvl w:val="0"/>
           <w:numId w:val="1"/>
         </w:numPr>
-      </w:pPr>
-      <w:r>
+        <w:rPr>
+          <w:strike/>
+        </w:rPr>
+      </w:pPr>
+      <w:r>
+        <w:rPr>
+          <w:strike/>
+        </w:rPr>
         <w:t>Random Seed Number Label</w:t>
       </w:r>
     </w:p>
@@ -250,8 +293,10 @@
           <w:ilvl w:val="0"/>
           <w:numId w:val="1"/>
         </w:numPr>
-      </w:pPr>
-      <w:r>
+        <w:rPr/>
+      </w:pPr>
+      <w:r>
+        <w:rPr/>
         <w:t>Frame Size Label</w:t>
       </w:r>
     </w:p>
@@ -262,8 +307,10 @@
           <w:ilvl w:val="0"/>
           <w:numId w:val="1"/>
         </w:numPr>
-      </w:pPr>
-      <w:r>
+        <w:rPr/>
+      </w:pPr>
+      <w:r>
+        <w:rPr/>
         <w:t>Name of output file Label</w:t>
       </w:r>
     </w:p>
@@ -274,8 +321,10 @@
           <w:ilvl w:val="0"/>
           <w:numId w:val="1"/>
         </w:numPr>
-      </w:pPr>
-      <w:r>
+        <w:rPr/>
+      </w:pPr>
+      <w:r>
+        <w:rPr/>
         <w:t>Sum of Random Numbers Label</w:t>
       </w:r>
     </w:p>
@@ -286,8 +335,10 @@
           <w:ilvl w:val="0"/>
           <w:numId w:val="1"/>
         </w:numPr>
-      </w:pPr>
-      <w:r>
+        <w:rPr/>
+      </w:pPr>
+      <w:r>
+        <w:rPr/>
         <w:t>List of Random Numbers with Selection order for each number</w:t>
       </w:r>
     </w:p>
@@ -298,8 +349,10 @@
           <w:ilvl w:val="0"/>
           <w:numId w:val="1"/>
         </w:numPr>
-      </w:pPr>
-      <w:r>
+        <w:rPr/>
+      </w:pPr>
+      <w:r>
+        <w:rPr/>
         <w:t>Label which numbers are part of the sample and which are replacements</w:t>
       </w:r>
     </w:p>
@@ -310,8 +363,10 @@
           <w:ilvl w:val="0"/>
           <w:numId w:val="1"/>
         </w:numPr>
-      </w:pPr>
-      <w:r>
+        <w:rPr/>
+      </w:pPr>
+      <w:r>
+        <w:rPr/>
         <w:t>Excel compatible output format</w:t>
       </w:r>
     </w:p>
@@ -322,8 +377,10 @@
           <w:ilvl w:val="0"/>
           <w:numId w:val="1"/>
         </w:numPr>
-      </w:pPr>
-      <w:r>
+        <w:rPr/>
+      </w:pPr>
+      <w:r>
+        <w:rPr/>
         <w:t>Access compatible output format</w:t>
       </w:r>
     </w:p>
@@ -334,21 +391,31 @@
           <w:ilvl w:val="0"/>
           <w:numId w:val="1"/>
         </w:numPr>
-      </w:pPr>
-      <w:r>
+        <w:rPr/>
+      </w:pPr>
+      <w:r>
+        <w:rPr/>
         <w:t>Text output format</w:t>
       </w:r>
     </w:p>
     <w:p>
       <w:pPr>
-        <w:ind w:left="360"/>
-      </w:pPr>
-    </w:p>
-    <w:p>
-      <w:pPr>
-        <w:ind w:left="360"/>
-      </w:pPr>
-      <w:r>
+        <w:pStyle w:val="Normal"/>
+        <w:ind w:left="360" w:hanging="0"/>
+        <w:rPr/>
+      </w:pPr>
+      <w:r>
+        <w:rPr/>
+      </w:r>
+    </w:p>
+    <w:p>
+      <w:pPr>
+        <w:pStyle w:val="Normal"/>
+        <w:ind w:left="360" w:hanging="0"/>
+        <w:rPr/>
+      </w:pPr>
+      <w:r>
+        <w:rPr/>
         <w:t>Single Stage Random Numbers Input Requirements</w:t>
       </w:r>
     </w:p>
@@ -359,8 +426,10 @@
           <w:ilvl w:val="0"/>
           <w:numId w:val="2"/>
         </w:numPr>
-      </w:pPr>
-      <w:r>
+        <w:rPr/>
+      </w:pPr>
+      <w:r>
+        <w:rPr/>
         <w:t>Conditional Seed Input</w:t>
       </w:r>
     </w:p>
@@ -371,8 +440,10 @@
           <w:ilvl w:val="0"/>
           <w:numId w:val="2"/>
         </w:numPr>
-      </w:pPr>
-      <w:r>
+        <w:rPr/>
+      </w:pPr>
+      <w:r>
+        <w:rPr/>
         <w:t>Name of the Audit Review Input</w:t>
       </w:r>
     </w:p>
@@ -383,9 +454,10 @@
           <w:ilvl w:val="0"/>
           <w:numId w:val="2"/>
         </w:numPr>
-      </w:pPr>
-      <w:r>
-        <w:lastRenderedPageBreak/>
+        <w:rPr/>
+      </w:pPr>
+      <w:r>
+        <w:rPr/>
         <w:t>Number of Samples Input</w:t>
       </w:r>
     </w:p>
@@ -396,8 +468,10 @@
           <w:ilvl w:val="0"/>
           <w:numId w:val="2"/>
         </w:numPr>
-      </w:pPr>
-      <w:r>
+        <w:rPr/>
+      </w:pPr>
+      <w:r>
+        <w:rPr/>
         <w:t>Number of Spares Input</w:t>
       </w:r>
     </w:p>
@@ -408,8 +482,10 @@
           <w:ilvl w:val="0"/>
           <w:numId w:val="2"/>
         </w:numPr>
-      </w:pPr>
-      <w:r>
+        <w:rPr/>
+      </w:pPr>
+      <w:r>
+        <w:rPr/>
         <w:t>Smallest Number to Generate Input</w:t>
       </w:r>
     </w:p>
@@ -420,8 +496,10 @@
           <w:ilvl w:val="0"/>
           <w:numId w:val="2"/>
         </w:numPr>
-      </w:pPr>
-      <w:r>
+        <w:rPr/>
+      </w:pPr>
+      <w:r>
+        <w:rPr/>
         <w:t>Largest Number to Generate Input</w:t>
       </w:r>
     </w:p>
@@ -432,67 +510,90 @@
           <w:ilvl w:val="0"/>
           <w:numId w:val="2"/>
         </w:numPr>
-      </w:pPr>
-      <w:r>
+        <w:rPr/>
+      </w:pPr>
+      <w:r>
+        <w:rPr/>
         <w:t>Output Type Selection</w:t>
       </w:r>
     </w:p>
     <w:tbl>
       <w:tblPr>
         <w:tblW w:w="14588" w:type="dxa"/>
+        <w:jc w:val="left"/>
         <w:tblInd w:w="93" w:type="dxa"/>
-        <w:tblLook w:val="04A0" w:firstRow="1" w:lastRow="0" w:firstColumn="1" w:lastColumn="0" w:noHBand="0" w:noVBand="1"/>
+        <w:tblBorders/>
+        <w:tblCellMar>
+          <w:top w:w="0" w:type="dxa"/>
+          <w:left w:w="108" w:type="dxa"/>
+          <w:bottom w:w="0" w:type="dxa"/>
+          <w:right w:w="108" w:type="dxa"/>
+        </w:tblCellMar>
+        <w:tblLook w:val="04a0" w:noVBand="1" w:noHBand="0" w:firstRow="1" w:lastRow="0" w:firstColumn="1" w:lastColumn="0"/>
       </w:tblPr>
       <w:tblGrid>
         <w:gridCol w:w="14588"/>
       </w:tblGrid>
       <w:tr>
         <w:trPr>
-          <w:trHeight w:val="288"/>
+          <w:trHeight w:val="288" w:hRule="atLeast"/>
         </w:trPr>
         <w:tc>
           <w:tcPr>
             <w:tcW w:w="14588" w:type="dxa"/>
-            <w:tcBorders>
-              <w:top w:val="nil"/>
-              <w:left w:val="nil"/>
-              <w:bottom w:val="nil"/>
-              <w:right w:val="nil"/>
-            </w:tcBorders>
-            <w:shd w:val="clear" w:color="auto" w:fill="auto"/>
-            <w:noWrap/>
+            <w:tcBorders/>
+            <w:shd w:color="auto" w:fill="auto" w:val="clear"/>
             <w:vAlign w:val="bottom"/>
           </w:tcPr>
           <w:p>
             <w:pPr>
-              <w:spacing w:after="0" w:line="240" w:lineRule="auto"/>
+              <w:pStyle w:val="Normal"/>
+              <w:spacing w:lineRule="auto" w:line="240" w:before="0" w:after="0"/>
               <w:rPr>
-                <w:rFonts w:ascii="Calibri" w:eastAsia="Times New Roman" w:hAnsi="Calibri" w:cs="Calibri"/>
+                <w:rFonts w:ascii="Calibri" w:hAnsi="Calibri" w:eastAsia="Times New Roman" w:cs="Calibri"/>
                 <w:color w:val="FFFF00"/>
               </w:rPr>
             </w:pPr>
+            <w:r>
+              <w:rPr>
+                <w:rFonts w:eastAsia="Times New Roman" w:cs="Calibri"/>
+                <w:color w:val="FFFF00"/>
+              </w:rPr>
+            </w:r>
           </w:p>
         </w:tc>
       </w:tr>
     </w:tbl>
-    <w:p/>
+    <w:p>
+      <w:pPr>
+        <w:pStyle w:val="Normal"/>
+        <w:widowControl/>
+        <w:bidi w:val="0"/>
+        <w:spacing w:lineRule="auto" w:line="276" w:before="0" w:after="200"/>
+        <w:jc w:val="left"/>
+        <w:rPr/>
+      </w:pPr>
+      <w:r>
+        <w:rPr/>
+      </w:r>
+    </w:p>
     <w:sectPr>
+      <w:type w:val="nextPage"/>
       <w:pgSz w:w="12240" w:h="15840"/>
-      <w:pgMar w:top="1440" w:right="1440" w:bottom="1440" w:left="1440" w:header="720" w:footer="720" w:gutter="0"/>
-      <w:cols w:space="720"/>
-      <w:docGrid w:linePitch="360"/>
+      <w:pgMar w:left="1440" w:right="1440" w:header="0" w:top="1440" w:footer="0" w:bottom="1440" w:gutter="0"/>
+      <w:pgNumType w:fmt="decimal"/>
+      <w:formProt w:val="false"/>
+      <w:textDirection w:val="lrTb"/>
+      <w:docGrid w:type="default" w:linePitch="360" w:charSpace="4294965247"/>
     </w:sectPr>
   </w:body>
 </w:document>
 </file>
 
 <file path=word/numbering.xml><?xml version="1.0" encoding="utf-8"?>
-<w:numbering xmlns:wpc="http://schemas.microsoft.com/office/word/2010/wordprocessingCanvas" xmlns:mc="http://schemas.openxmlformats.org/markup-compatibility/2006" xmlns:o="urn:schemas-microsoft-com:office:office" xmlns:r="http://schemas.openxmlformats.org/officeDocument/2006/relationships" xmlns:m="http://schemas.openxmlformats.org/officeDocument/2006/math" xmlns:v="urn:schemas-microsoft-com:vml" xmlns:wp14="http://schemas.microsoft.com/office/word/2010/wordprocessingDrawing" xmlns:wp="http://schemas.openxmlformats.org/drawingml/2006/wordprocessingDrawing" xmlns:w10="urn:schemas-microsoft-com:office:word" xmlns:w="http://schemas.openxmlformats.org/wordprocessingml/2006/main" xmlns:w14="http://schemas.microsoft.com/office/word/2010/wordml" xmlns:wpg="http://schemas.microsoft.com/office/word/2010/wordprocessingGroup" xmlns:wpi="http://schemas.microsoft.com/office/word/2010/wordprocessingInk" xmlns:wne="http://schemas.microsoft.com/office/word/2006/wordml" xmlns:wps="http://schemas.microsoft.com/office/word/2010/wordprocessingShape" mc:Ignorable="w14 wp14">
-  <w:abstractNum w:abstractNumId="0">
-    <w:nsid w:val="04FA215D"/>
-    <w:multiLevelType w:val="hybridMultilevel"/>
-    <w:tmpl w:val="65ACE3A4"/>
-    <w:lvl w:ilvl="0" w:tplc="04090011">
+<w:numbering xmlns:w="http://schemas.openxmlformats.org/wordprocessingml/2006/main" xmlns:o="urn:schemas-microsoft-com:office:office" xmlns:r="http://schemas.openxmlformats.org/officeDocument/2006/relationships" xmlns:v="urn:schemas-microsoft-com:vml">
+  <w:abstractNum w:abstractNumId="1">
+    <w:lvl w:ilvl="0">
       <w:start w:val="1"/>
       <w:numFmt w:val="decimal"/>
       <w:lvlText w:val="%1)"/>
@@ -500,11 +601,8 @@
       <w:pPr>
         <w:ind w:left="720" w:hanging="360"/>
       </w:pPr>
-      <w:rPr>
-        <w:rFonts w:hint="default"/>
-      </w:rPr>
-    </w:lvl>
-    <w:lvl w:ilvl="1" w:tplc="04090019" w:tentative="1">
+    </w:lvl>
+    <w:lvl w:ilvl="1">
       <w:start w:val="1"/>
       <w:numFmt w:val="lowerLetter"/>
       <w:lvlText w:val="%2."/>
@@ -513,7 +611,7 @@
         <w:ind w:left="1440" w:hanging="360"/>
       </w:pPr>
     </w:lvl>
-    <w:lvl w:ilvl="2" w:tplc="0409001B" w:tentative="1">
+    <w:lvl w:ilvl="2">
       <w:start w:val="1"/>
       <w:numFmt w:val="lowerRoman"/>
       <w:lvlText w:val="%3."/>
@@ -522,7 +620,7 @@
         <w:ind w:left="2160" w:hanging="180"/>
       </w:pPr>
     </w:lvl>
-    <w:lvl w:ilvl="3" w:tplc="0409000F" w:tentative="1">
+    <w:lvl w:ilvl="3">
       <w:start w:val="1"/>
       <w:numFmt w:val="decimal"/>
       <w:lvlText w:val="%4."/>
@@ -531,7 +629,7 @@
         <w:ind w:left="2880" w:hanging="360"/>
       </w:pPr>
     </w:lvl>
-    <w:lvl w:ilvl="4" w:tplc="04090019" w:tentative="1">
+    <w:lvl w:ilvl="4">
       <w:start w:val="1"/>
       <w:numFmt w:val="lowerLetter"/>
       <w:lvlText w:val="%5."/>
@@ -540,7 +638,7 @@
         <w:ind w:left="3600" w:hanging="360"/>
       </w:pPr>
     </w:lvl>
-    <w:lvl w:ilvl="5" w:tplc="0409001B" w:tentative="1">
+    <w:lvl w:ilvl="5">
       <w:start w:val="1"/>
       <w:numFmt w:val="lowerRoman"/>
       <w:lvlText w:val="%6."/>
@@ -549,7 +647,7 @@
         <w:ind w:left="4320" w:hanging="180"/>
       </w:pPr>
     </w:lvl>
-    <w:lvl w:ilvl="6" w:tplc="0409000F" w:tentative="1">
+    <w:lvl w:ilvl="6">
       <w:start w:val="1"/>
       <w:numFmt w:val="decimal"/>
       <w:lvlText w:val="%7."/>
@@ -558,7 +656,7 @@
         <w:ind w:left="5040" w:hanging="360"/>
       </w:pPr>
     </w:lvl>
-    <w:lvl w:ilvl="7" w:tplc="04090019" w:tentative="1">
+    <w:lvl w:ilvl="7">
       <w:start w:val="1"/>
       <w:numFmt w:val="lowerLetter"/>
       <w:lvlText w:val="%8."/>
@@ -567,7 +665,7 @@
         <w:ind w:left="5760" w:hanging="360"/>
       </w:pPr>
     </w:lvl>
-    <w:lvl w:ilvl="8" w:tplc="0409001B" w:tentative="1">
+    <w:lvl w:ilvl="8">
       <w:start w:val="1"/>
       <w:numFmt w:val="lowerRoman"/>
       <w:lvlText w:val="%9."/>
@@ -577,11 +675,8 @@
       </w:pPr>
     </w:lvl>
   </w:abstractNum>
-  <w:abstractNum w:abstractNumId="1">
-    <w:nsid w:val="0B086A6D"/>
-    <w:multiLevelType w:val="hybridMultilevel"/>
-    <w:tmpl w:val="2AAC752C"/>
-    <w:lvl w:ilvl="0" w:tplc="04090011">
+  <w:abstractNum w:abstractNumId="2">
+    <w:lvl w:ilvl="0">
       <w:start w:val="1"/>
       <w:numFmt w:val="decimal"/>
       <w:lvlText w:val="%1)"/>
@@ -589,11 +684,8 @@
       <w:pPr>
         <w:ind w:left="720" w:hanging="360"/>
       </w:pPr>
-      <w:rPr>
-        <w:rFonts w:hint="default"/>
-      </w:rPr>
-    </w:lvl>
-    <w:lvl w:ilvl="1" w:tplc="04090019" w:tentative="1">
+    </w:lvl>
+    <w:lvl w:ilvl="1">
       <w:start w:val="1"/>
       <w:numFmt w:val="lowerLetter"/>
       <w:lvlText w:val="%2."/>
@@ -602,7 +694,7 @@
         <w:ind w:left="1440" w:hanging="360"/>
       </w:pPr>
     </w:lvl>
-    <w:lvl w:ilvl="2" w:tplc="0409001B" w:tentative="1">
+    <w:lvl w:ilvl="2">
       <w:start w:val="1"/>
       <w:numFmt w:val="lowerRoman"/>
       <w:lvlText w:val="%3."/>
@@ -611,7 +703,7 @@
         <w:ind w:left="2160" w:hanging="180"/>
       </w:pPr>
     </w:lvl>
-    <w:lvl w:ilvl="3" w:tplc="0409000F" w:tentative="1">
+    <w:lvl w:ilvl="3">
       <w:start w:val="1"/>
       <w:numFmt w:val="decimal"/>
       <w:lvlText w:val="%4."/>
@@ -620,7 +712,7 @@
         <w:ind w:left="2880" w:hanging="360"/>
       </w:pPr>
     </w:lvl>
-    <w:lvl w:ilvl="4" w:tplc="04090019" w:tentative="1">
+    <w:lvl w:ilvl="4">
       <w:start w:val="1"/>
       <w:numFmt w:val="lowerLetter"/>
       <w:lvlText w:val="%5."/>
@@ -629,7 +721,7 @@
         <w:ind w:left="3600" w:hanging="360"/>
       </w:pPr>
     </w:lvl>
-    <w:lvl w:ilvl="5" w:tplc="0409001B" w:tentative="1">
+    <w:lvl w:ilvl="5">
       <w:start w:val="1"/>
       <w:numFmt w:val="lowerRoman"/>
       <w:lvlText w:val="%6."/>
@@ -638,7 +730,7 @@
         <w:ind w:left="4320" w:hanging="180"/>
       </w:pPr>
     </w:lvl>
-    <w:lvl w:ilvl="6" w:tplc="0409000F" w:tentative="1">
+    <w:lvl w:ilvl="6">
       <w:start w:val="1"/>
       <w:numFmt w:val="decimal"/>
       <w:lvlText w:val="%7."/>
@@ -647,7 +739,7 @@
         <w:ind w:left="5040" w:hanging="360"/>
       </w:pPr>
     </w:lvl>
-    <w:lvl w:ilvl="7" w:tplc="04090019" w:tentative="1">
+    <w:lvl w:ilvl="7">
       <w:start w:val="1"/>
       <w:numFmt w:val="lowerLetter"/>
       <w:lvlText w:val="%8."/>
@@ -656,7 +748,7 @@
         <w:ind w:left="5760" w:hanging="360"/>
       </w:pPr>
     </w:lvl>
-    <w:lvl w:ilvl="8" w:tplc="0409001B" w:tentative="1">
+    <w:lvl w:ilvl="8">
       <w:start w:val="1"/>
       <w:numFmt w:val="lowerRoman"/>
       <w:lvlText w:val="%9."/>
@@ -666,11 +758,8 @@
       </w:pPr>
     </w:lvl>
   </w:abstractNum>
-  <w:abstractNum w:abstractNumId="2">
-    <w:nsid w:val="5003564A"/>
-    <w:multiLevelType w:val="hybridMultilevel"/>
-    <w:tmpl w:val="70B2DFFA"/>
-    <w:lvl w:ilvl="0" w:tplc="04090011">
+  <w:abstractNum w:abstractNumId="3">
+    <w:lvl w:ilvl="0">
       <w:start w:val="1"/>
       <w:numFmt w:val="decimal"/>
       <w:lvlText w:val="%1)"/>
@@ -678,11 +767,8 @@
       <w:pPr>
         <w:ind w:left="720" w:hanging="360"/>
       </w:pPr>
-      <w:rPr>
-        <w:rFonts w:hint="default"/>
-      </w:rPr>
-    </w:lvl>
-    <w:lvl w:ilvl="1" w:tplc="04090019" w:tentative="1">
+    </w:lvl>
+    <w:lvl w:ilvl="1">
       <w:start w:val="1"/>
       <w:numFmt w:val="lowerLetter"/>
       <w:lvlText w:val="%2."/>
@@ -691,7 +777,7 @@
         <w:ind w:left="1440" w:hanging="360"/>
       </w:pPr>
     </w:lvl>
-    <w:lvl w:ilvl="2" w:tplc="0409001B" w:tentative="1">
+    <w:lvl w:ilvl="2">
       <w:start w:val="1"/>
       <w:numFmt w:val="lowerRoman"/>
       <w:lvlText w:val="%3."/>
@@ -700,7 +786,7 @@
         <w:ind w:left="2160" w:hanging="180"/>
       </w:pPr>
     </w:lvl>
-    <w:lvl w:ilvl="3" w:tplc="0409000F" w:tentative="1">
+    <w:lvl w:ilvl="3">
       <w:start w:val="1"/>
       <w:numFmt w:val="decimal"/>
       <w:lvlText w:val="%4."/>
@@ -709,7 +795,7 @@
         <w:ind w:left="2880" w:hanging="360"/>
       </w:pPr>
     </w:lvl>
-    <w:lvl w:ilvl="4" w:tplc="04090019" w:tentative="1">
+    <w:lvl w:ilvl="4">
       <w:start w:val="1"/>
       <w:numFmt w:val="lowerLetter"/>
       <w:lvlText w:val="%5."/>
@@ -718,7 +804,7 @@
         <w:ind w:left="3600" w:hanging="360"/>
       </w:pPr>
     </w:lvl>
-    <w:lvl w:ilvl="5" w:tplc="0409001B" w:tentative="1">
+    <w:lvl w:ilvl="5">
       <w:start w:val="1"/>
       <w:numFmt w:val="lowerRoman"/>
       <w:lvlText w:val="%6."/>
@@ -727,7 +813,7 @@
         <w:ind w:left="4320" w:hanging="180"/>
       </w:pPr>
     </w:lvl>
-    <w:lvl w:ilvl="6" w:tplc="0409000F" w:tentative="1">
+    <w:lvl w:ilvl="6">
       <w:start w:val="1"/>
       <w:numFmt w:val="decimal"/>
       <w:lvlText w:val="%7."/>
@@ -736,7 +822,7 @@
         <w:ind w:left="5040" w:hanging="360"/>
       </w:pPr>
     </w:lvl>
-    <w:lvl w:ilvl="7" w:tplc="04090019" w:tentative="1">
+    <w:lvl w:ilvl="7">
       <w:start w:val="1"/>
       <w:numFmt w:val="lowerLetter"/>
       <w:lvlText w:val="%8."/>
@@ -745,7 +831,7 @@
         <w:ind w:left="5760" w:hanging="360"/>
       </w:pPr>
     </w:lvl>
-    <w:lvl w:ilvl="8" w:tplc="0409001B" w:tentative="1">
+    <w:lvl w:ilvl="8">
       <w:start w:val="1"/>
       <w:numFmt w:val="lowerRoman"/>
       <w:lvlText w:val="%9."/>
@@ -755,11 +841,8 @@
       </w:pPr>
     </w:lvl>
   </w:abstractNum>
-  <w:abstractNum w:abstractNumId="3">
-    <w:nsid w:val="640D1AEA"/>
-    <w:multiLevelType w:val="hybridMultilevel"/>
-    <w:tmpl w:val="89309AD2"/>
-    <w:lvl w:ilvl="0" w:tplc="04090011">
+  <w:abstractNum w:abstractNumId="4">
+    <w:lvl w:ilvl="0">
       <w:start w:val="1"/>
       <w:numFmt w:val="decimal"/>
       <w:lvlText w:val="%1)"/>
@@ -767,11 +850,8 @@
       <w:pPr>
         <w:ind w:left="720" w:hanging="360"/>
       </w:pPr>
-      <w:rPr>
-        <w:rFonts w:hint="default"/>
-      </w:rPr>
-    </w:lvl>
-    <w:lvl w:ilvl="1" w:tplc="04090019" w:tentative="1">
+    </w:lvl>
+    <w:lvl w:ilvl="1">
       <w:start w:val="1"/>
       <w:numFmt w:val="lowerLetter"/>
       <w:lvlText w:val="%2."/>
@@ -780,7 +860,7 @@
         <w:ind w:left="1440" w:hanging="360"/>
       </w:pPr>
     </w:lvl>
-    <w:lvl w:ilvl="2" w:tplc="0409001B" w:tentative="1">
+    <w:lvl w:ilvl="2">
       <w:start w:val="1"/>
       <w:numFmt w:val="lowerRoman"/>
       <w:lvlText w:val="%3."/>
@@ -789,7 +869,7 @@
         <w:ind w:left="2160" w:hanging="180"/>
       </w:pPr>
     </w:lvl>
-    <w:lvl w:ilvl="3" w:tplc="0409000F" w:tentative="1">
+    <w:lvl w:ilvl="3">
       <w:start w:val="1"/>
       <w:numFmt w:val="decimal"/>
       <w:lvlText w:val="%4."/>
@@ -798,7 +878,7 @@
         <w:ind w:left="2880" w:hanging="360"/>
       </w:pPr>
     </w:lvl>
-    <w:lvl w:ilvl="4" w:tplc="04090019" w:tentative="1">
+    <w:lvl w:ilvl="4">
       <w:start w:val="1"/>
       <w:numFmt w:val="lowerLetter"/>
       <w:lvlText w:val="%5."/>
@@ -807,7 +887,7 @@
         <w:ind w:left="3600" w:hanging="360"/>
       </w:pPr>
     </w:lvl>
-    <w:lvl w:ilvl="5" w:tplc="0409001B" w:tentative="1">
+    <w:lvl w:ilvl="5">
       <w:start w:val="1"/>
       <w:numFmt w:val="lowerRoman"/>
       <w:lvlText w:val="%6."/>
@@ -816,7 +896,7 @@
         <w:ind w:left="4320" w:hanging="180"/>
       </w:pPr>
     </w:lvl>
-    <w:lvl w:ilvl="6" w:tplc="0409000F" w:tentative="1">
+    <w:lvl w:ilvl="6">
       <w:start w:val="1"/>
       <w:numFmt w:val="decimal"/>
       <w:lvlText w:val="%7."/>
@@ -825,7 +905,7 @@
         <w:ind w:left="5040" w:hanging="360"/>
       </w:pPr>
     </w:lvl>
-    <w:lvl w:ilvl="7" w:tplc="04090019" w:tentative="1">
+    <w:lvl w:ilvl="7">
       <w:start w:val="1"/>
       <w:numFmt w:val="lowerLetter"/>
       <w:lvlText w:val="%8."/>
@@ -834,7 +914,7 @@
         <w:ind w:left="5760" w:hanging="360"/>
       </w:pPr>
     </w:lvl>
-    <w:lvl w:ilvl="8" w:tplc="0409001B" w:tentative="1">
+    <w:lvl w:ilvl="8">
       <w:start w:val="1"/>
       <w:numFmt w:val="lowerRoman"/>
       <w:lvlText w:val="%9."/>
@@ -844,11 +924,8 @@
       </w:pPr>
     </w:lvl>
   </w:abstractNum>
-  <w:abstractNum w:abstractNumId="4">
-    <w:nsid w:val="64445691"/>
-    <w:multiLevelType w:val="hybridMultilevel"/>
-    <w:tmpl w:val="DA602E32"/>
-    <w:lvl w:ilvl="0" w:tplc="04090011">
+  <w:abstractNum w:abstractNumId="5">
+    <w:lvl w:ilvl="0">
       <w:start w:val="1"/>
       <w:numFmt w:val="decimal"/>
       <w:lvlText w:val="%1)"/>
@@ -856,11 +933,8 @@
       <w:pPr>
         <w:ind w:left="720" w:hanging="360"/>
       </w:pPr>
-      <w:rPr>
-        <w:rFonts w:hint="default"/>
-      </w:rPr>
-    </w:lvl>
-    <w:lvl w:ilvl="1" w:tplc="04090019" w:tentative="1">
+    </w:lvl>
+    <w:lvl w:ilvl="1">
       <w:start w:val="1"/>
       <w:numFmt w:val="lowerLetter"/>
       <w:lvlText w:val="%2."/>
@@ -869,7 +943,7 @@
         <w:ind w:left="1440" w:hanging="360"/>
       </w:pPr>
     </w:lvl>
-    <w:lvl w:ilvl="2" w:tplc="0409001B" w:tentative="1">
+    <w:lvl w:ilvl="2">
       <w:start w:val="1"/>
       <w:numFmt w:val="lowerRoman"/>
       <w:lvlText w:val="%3."/>
@@ -878,7 +952,7 @@
         <w:ind w:left="2160" w:hanging="180"/>
       </w:pPr>
     </w:lvl>
-    <w:lvl w:ilvl="3" w:tplc="0409000F" w:tentative="1">
+    <w:lvl w:ilvl="3">
       <w:start w:val="1"/>
       <w:numFmt w:val="decimal"/>
       <w:lvlText w:val="%4."/>
@@ -887,7 +961,7 @@
         <w:ind w:left="2880" w:hanging="360"/>
       </w:pPr>
     </w:lvl>
-    <w:lvl w:ilvl="4" w:tplc="04090019" w:tentative="1">
+    <w:lvl w:ilvl="4">
       <w:start w:val="1"/>
       <w:numFmt w:val="lowerLetter"/>
       <w:lvlText w:val="%5."/>
@@ -896,7 +970,7 @@
         <w:ind w:left="3600" w:hanging="360"/>
       </w:pPr>
     </w:lvl>
-    <w:lvl w:ilvl="5" w:tplc="0409001B" w:tentative="1">
+    <w:lvl w:ilvl="5">
       <w:start w:val="1"/>
       <w:numFmt w:val="lowerRoman"/>
       <w:lvlText w:val="%6."/>
@@ -905,7 +979,7 @@
         <w:ind w:left="4320" w:hanging="180"/>
       </w:pPr>
     </w:lvl>
-    <w:lvl w:ilvl="6" w:tplc="0409000F" w:tentative="1">
+    <w:lvl w:ilvl="6">
       <w:start w:val="1"/>
       <w:numFmt w:val="decimal"/>
       <w:lvlText w:val="%7."/>
@@ -914,7 +988,7 @@
         <w:ind w:left="5040" w:hanging="360"/>
       </w:pPr>
     </w:lvl>
-    <w:lvl w:ilvl="7" w:tplc="04090019" w:tentative="1">
+    <w:lvl w:ilvl="7">
       <w:start w:val="1"/>
       <w:numFmt w:val="lowerLetter"/>
       <w:lvlText w:val="%8."/>
@@ -923,7 +997,7 @@
         <w:ind w:left="5760" w:hanging="360"/>
       </w:pPr>
     </w:lvl>
-    <w:lvl w:ilvl="8" w:tplc="0409001B" w:tentative="1">
+    <w:lvl w:ilvl="8">
       <w:start w:val="1"/>
       <w:numFmt w:val="lowerRoman"/>
       <w:lvlText w:val="%9."/>
@@ -933,44 +1007,164 @@
       </w:pPr>
     </w:lvl>
   </w:abstractNum>
+  <w:abstractNum w:abstractNumId="6">
+    <w:lvl w:ilvl="0">
+      <w:start w:val="1"/>
+      <w:numFmt w:val="none"/>
+      <w:suff w:val="nothing"/>
+      <w:lvlText w:val=""/>
+      <w:lvlJc w:val="left"/>
+      <w:pPr>
+        <w:tabs>
+          <w:tab w:val="num" w:pos="432"/>
+        </w:tabs>
+        <w:ind w:left="432" w:hanging="432"/>
+      </w:pPr>
+    </w:lvl>
+    <w:lvl w:ilvl="1">
+      <w:start w:val="1"/>
+      <w:numFmt w:val="none"/>
+      <w:suff w:val="nothing"/>
+      <w:lvlText w:val=""/>
+      <w:lvlJc w:val="left"/>
+      <w:pPr>
+        <w:tabs>
+          <w:tab w:val="num" w:pos="576"/>
+        </w:tabs>
+        <w:ind w:left="576" w:hanging="576"/>
+      </w:pPr>
+    </w:lvl>
+    <w:lvl w:ilvl="2">
+      <w:start w:val="1"/>
+      <w:numFmt w:val="none"/>
+      <w:suff w:val="nothing"/>
+      <w:lvlText w:val=""/>
+      <w:lvlJc w:val="left"/>
+      <w:pPr>
+        <w:tabs>
+          <w:tab w:val="num" w:pos="720"/>
+        </w:tabs>
+        <w:ind w:left="720" w:hanging="720"/>
+      </w:pPr>
+    </w:lvl>
+    <w:lvl w:ilvl="3">
+      <w:start w:val="1"/>
+      <w:numFmt w:val="none"/>
+      <w:suff w:val="nothing"/>
+      <w:lvlText w:val=""/>
+      <w:lvlJc w:val="left"/>
+      <w:pPr>
+        <w:tabs>
+          <w:tab w:val="num" w:pos="864"/>
+        </w:tabs>
+        <w:ind w:left="864" w:hanging="864"/>
+      </w:pPr>
+    </w:lvl>
+    <w:lvl w:ilvl="4">
+      <w:start w:val="1"/>
+      <w:numFmt w:val="none"/>
+      <w:suff w:val="nothing"/>
+      <w:lvlText w:val=""/>
+      <w:lvlJc w:val="left"/>
+      <w:pPr>
+        <w:tabs>
+          <w:tab w:val="num" w:pos="1008"/>
+        </w:tabs>
+        <w:ind w:left="1008" w:hanging="1008"/>
+      </w:pPr>
+    </w:lvl>
+    <w:lvl w:ilvl="5">
+      <w:start w:val="1"/>
+      <w:numFmt w:val="none"/>
+      <w:suff w:val="nothing"/>
+      <w:lvlText w:val=""/>
+      <w:lvlJc w:val="left"/>
+      <w:pPr>
+        <w:tabs>
+          <w:tab w:val="num" w:pos="1152"/>
+        </w:tabs>
+        <w:ind w:left="1152" w:hanging="1152"/>
+      </w:pPr>
+    </w:lvl>
+    <w:lvl w:ilvl="6">
+      <w:start w:val="1"/>
+      <w:numFmt w:val="none"/>
+      <w:suff w:val="nothing"/>
+      <w:lvlText w:val=""/>
+      <w:lvlJc w:val="left"/>
+      <w:pPr>
+        <w:tabs>
+          <w:tab w:val="num" w:pos="1296"/>
+        </w:tabs>
+        <w:ind w:left="1296" w:hanging="1296"/>
+      </w:pPr>
+    </w:lvl>
+    <w:lvl w:ilvl="7">
+      <w:start w:val="1"/>
+      <w:numFmt w:val="none"/>
+      <w:suff w:val="nothing"/>
+      <w:lvlText w:val=""/>
+      <w:lvlJc w:val="left"/>
+      <w:pPr>
+        <w:tabs>
+          <w:tab w:val="num" w:pos="1440"/>
+        </w:tabs>
+        <w:ind w:left="1440" w:hanging="1440"/>
+      </w:pPr>
+    </w:lvl>
+    <w:lvl w:ilvl="8">
+      <w:start w:val="1"/>
+      <w:numFmt w:val="none"/>
+      <w:suff w:val="nothing"/>
+      <w:lvlText w:val=""/>
+      <w:lvlJc w:val="left"/>
+      <w:pPr>
+        <w:tabs>
+          <w:tab w:val="num" w:pos="1584"/>
+        </w:tabs>
+        <w:ind w:left="1584" w:hanging="1584"/>
+      </w:pPr>
+    </w:lvl>
+  </w:abstractNum>
   <w:num w:numId="1">
-    <w:abstractNumId w:val="0"/>
+    <w:abstractNumId w:val="1"/>
   </w:num>
   <w:num w:numId="2">
-    <w:abstractNumId w:val="1"/>
+    <w:abstractNumId w:val="2"/>
   </w:num>
   <w:num w:numId="3">
-    <w:abstractNumId w:val="2"/>
+    <w:abstractNumId w:val="3"/>
   </w:num>
   <w:num w:numId="4">
-    <w:abstractNumId w:val="3"/>
+    <w:abstractNumId w:val="4"/>
   </w:num>
   <w:num w:numId="5">
-    <w:abstractNumId w:val="4"/>
+    <w:abstractNumId w:val="5"/>
+  </w:num>
+  <w:num w:numId="6">
+    <w:abstractNumId w:val="6"/>
   </w:num>
 </w:numbering>
 </file>
 
 <file path=word/styles.xml><?xml version="1.0" encoding="utf-8"?>
-<w:styles xmlns:mc="http://schemas.openxmlformats.org/markup-compatibility/2006" xmlns:r="http://schemas.openxmlformats.org/officeDocument/2006/relationships" xmlns:w="http://schemas.openxmlformats.org/wordprocessingml/2006/main" xmlns:w14="http://schemas.microsoft.com/office/word/2010/wordml" mc:Ignorable="w14">
+<w:styles xmlns:w="http://schemas.openxmlformats.org/wordprocessingml/2006/main" xmlns:w14="http://schemas.microsoft.com/office/word/2010/wordml" xmlns:mc="http://schemas.openxmlformats.org/markup-compatibility/2006" mc:Ignorable="w14">
   <w:docDefaults>
     <w:rPrDefault>
       <w:rPr>
-        <w:rFonts w:asciiTheme="minorHAnsi" w:eastAsiaTheme="minorHAnsi" w:hAnsiTheme="minorHAnsi" w:cstheme="minorBidi"/>
+        <w:rFonts w:ascii="Calibri" w:hAnsi="Calibri" w:eastAsia="Calibri" w:cs="" w:asciiTheme="minorHAnsi" w:cstheme="minorBidi" w:eastAsiaTheme="minorHAnsi" w:hAnsiTheme="minorHAnsi"/>
         <w:sz w:val="22"/>
         <w:szCs w:val="22"/>
         <w:lang w:val="en-US" w:eastAsia="en-US" w:bidi="ar-SA"/>
       </w:rPr>
     </w:rPrDefault>
     <w:pPrDefault>
-      <w:pPr>
-        <w:spacing w:after="200" w:line="276" w:lineRule="auto"/>
-      </w:pPr>
+      <w:pPr/>
     </w:pPrDefault>
   </w:docDefaults>
   <w:latentStyles w:defLockedState="0" w:defUIPriority="99" w:defSemiHidden="1" w:defUnhideWhenUsed="1" w:defQFormat="0" w:count="267">
-    <w:lsdException w:name="Normal" w:semiHidden="0" w:uiPriority="0" w:unhideWhenUsed="0" w:qFormat="1"/>
-    <w:lsdException w:name="heading 1" w:semiHidden="0" w:uiPriority="9" w:unhideWhenUsed="0" w:qFormat="1"/>
+    <w:lsdException w:name="Normal" w:uiPriority="0" w:semiHidden="0" w:unhideWhenUsed="0" w:qFormat="1"/>
+    <w:lsdException w:name="heading 1" w:uiPriority="9" w:semiHidden="0" w:unhideWhenUsed="0" w:qFormat="1"/>
     <w:lsdException w:name="heading 2" w:uiPriority="9" w:qFormat="1"/>
     <w:lsdException w:name="heading 3" w:uiPriority="9" w:qFormat="1"/>
     <w:lsdException w:name="heading 4" w:uiPriority="9" w:qFormat="1"/>
@@ -989,133 +1183,226 @@
     <w:lsdException w:name="toc 8" w:uiPriority="39"/>
     <w:lsdException w:name="toc 9" w:uiPriority="39"/>
     <w:lsdException w:name="caption" w:uiPriority="35" w:qFormat="1"/>
-    <w:lsdException w:name="Title" w:semiHidden="0" w:uiPriority="10" w:unhideWhenUsed="0" w:qFormat="1"/>
+    <w:lsdException w:name="Title" w:uiPriority="10" w:semiHidden="0" w:unhideWhenUsed="0" w:qFormat="1"/>
     <w:lsdException w:name="Default Paragraph Font" w:uiPriority="1"/>
-    <w:lsdException w:name="Subtitle" w:semiHidden="0" w:uiPriority="11" w:unhideWhenUsed="0" w:qFormat="1"/>
-    <w:lsdException w:name="Strong" w:semiHidden="0" w:uiPriority="22" w:unhideWhenUsed="0" w:qFormat="1"/>
-    <w:lsdException w:name="Emphasis" w:semiHidden="0" w:uiPriority="20" w:unhideWhenUsed="0" w:qFormat="1"/>
-    <w:lsdException w:name="Table Grid" w:semiHidden="0" w:uiPriority="59" w:unhideWhenUsed="0"/>
+    <w:lsdException w:name="Subtitle" w:uiPriority="11" w:semiHidden="0" w:unhideWhenUsed="0" w:qFormat="1"/>
+    <w:lsdException w:name="Strong" w:uiPriority="22" w:semiHidden="0" w:unhideWhenUsed="0" w:qFormat="1"/>
+    <w:lsdException w:name="Emphasis" w:uiPriority="20" w:semiHidden="0" w:unhideWhenUsed="0" w:qFormat="1"/>
+    <w:lsdException w:name="Table Grid" w:uiPriority="59" w:semiHidden="0" w:unhideWhenUsed="0"/>
     <w:lsdException w:name="Placeholder Text" w:unhideWhenUsed="0"/>
-    <w:lsdException w:name="No Spacing" w:semiHidden="0" w:uiPriority="1" w:unhideWhenUsed="0" w:qFormat="1"/>
-    <w:lsdException w:name="Light Shading" w:semiHidden="0" w:uiPriority="60" w:unhideWhenUsed="0"/>
-    <w:lsdException w:name="Light List" w:semiHidden="0" w:uiPriority="61" w:unhideWhenUsed="0"/>
-    <w:lsdException w:name="Light Grid" w:semiHidden="0" w:uiPriority="62" w:unhideWhenUsed="0"/>
-    <w:lsdException w:name="Medium Shading 1" w:semiHidden="0" w:uiPriority="63" w:unhideWhenUsed="0"/>
-    <w:lsdException w:name="Medium Shading 2" w:semiHidden="0" w:uiPriority="64" w:unhideWhenUsed="0"/>
-    <w:lsdException w:name="Medium List 1" w:semiHidden="0" w:uiPriority="65" w:unhideWhenUsed="0"/>
-    <w:lsdException w:name="Medium List 2" w:semiHidden="0" w:uiPriority="66" w:unhideWhenUsed="0"/>
-    <w:lsdException w:name="Medium Grid 1" w:semiHidden="0" w:uiPriority="67" w:unhideWhenUsed="0"/>
-    <w:lsdException w:name="Medium Grid 2" w:semiHidden="0" w:uiPriority="68" w:unhideWhenUsed="0"/>
-    <w:lsdException w:name="Medium Grid 3" w:semiHidden="0" w:uiPriority="69" w:unhideWhenUsed="0"/>
-    <w:lsdException w:name="Dark List" w:semiHidden="0" w:uiPriority="70" w:unhideWhenUsed="0"/>
-    <w:lsdException w:name="Colorful Shading" w:semiHidden="0" w:uiPriority="71" w:unhideWhenUsed="0"/>
-    <w:lsdException w:name="Colorful List" w:semiHidden="0" w:uiPriority="72" w:unhideWhenUsed="0"/>
-    <w:lsdException w:name="Colorful Grid" w:semiHidden="0" w:uiPriority="73" w:unhideWhenUsed="0"/>
-    <w:lsdException w:name="Light Shading Accent 1" w:semiHidden="0" w:uiPriority="60" w:unhideWhenUsed="0"/>
-    <w:lsdException w:name="Light List Accent 1" w:semiHidden="0" w:uiPriority="61" w:unhideWhenUsed="0"/>
-    <w:lsdException w:name="Light Grid Accent 1" w:semiHidden="0" w:uiPriority="62" w:unhideWhenUsed="0"/>
-    <w:lsdException w:name="Medium Shading 1 Accent 1" w:semiHidden="0" w:uiPriority="63" w:unhideWhenUsed="0"/>
-    <w:lsdException w:name="Medium Shading 2 Accent 1" w:semiHidden="0" w:uiPriority="64" w:unhideWhenUsed="0"/>
-    <w:lsdException w:name="Medium List 1 Accent 1" w:semiHidden="0" w:uiPriority="65" w:unhideWhenUsed="0"/>
+    <w:lsdException w:name="No Spacing" w:uiPriority="1" w:semiHidden="0" w:unhideWhenUsed="0" w:qFormat="1"/>
+    <w:lsdException w:name="Light Shading" w:uiPriority="60" w:semiHidden="0" w:unhideWhenUsed="0"/>
+    <w:lsdException w:name="Light List" w:uiPriority="61" w:semiHidden="0" w:unhideWhenUsed="0"/>
+    <w:lsdException w:name="Light Grid" w:uiPriority="62" w:semiHidden="0" w:unhideWhenUsed="0"/>
+    <w:lsdException w:name="Medium Shading 1" w:uiPriority="63" w:semiHidden="0" w:unhideWhenUsed="0"/>
+    <w:lsdException w:name="Medium Shading 2" w:uiPriority="64" w:semiHidden="0" w:unhideWhenUsed="0"/>
+    <w:lsdException w:name="Medium List 1" w:uiPriority="65" w:semiHidden="0" w:unhideWhenUsed="0"/>
+    <w:lsdException w:name="Medium List 2" w:uiPriority="66" w:semiHidden="0" w:unhideWhenUsed="0"/>
+    <w:lsdException w:name="Medium Grid 1" w:uiPriority="67" w:semiHidden="0" w:unhideWhenUsed="0"/>
+    <w:lsdException w:name="Medium Grid 2" w:uiPriority="68" w:semiHidden="0" w:unhideWhenUsed="0"/>
+    <w:lsdException w:name="Medium Grid 3" w:uiPriority="69" w:semiHidden="0" w:unhideWhenUsed="0"/>
+    <w:lsdException w:name="Dark List" w:uiPriority="70" w:semiHidden="0" w:unhideWhenUsed="0"/>
+    <w:lsdException w:name="Colorful Shading" w:uiPriority="71" w:semiHidden="0" w:unhideWhenUsed="0"/>
+    <w:lsdException w:name="Colorful List" w:uiPriority="72" w:semiHidden="0" w:unhideWhenUsed="0"/>
+    <w:lsdException w:name="Colorful Grid" w:uiPriority="73" w:semiHidden="0" w:unhideWhenUsed="0"/>
+    <w:lsdException w:name="Light Shading Accent 1" w:uiPriority="60" w:semiHidden="0" w:unhideWhenUsed="0"/>
+    <w:lsdException w:name="Light List Accent 1" w:uiPriority="61" w:semiHidden="0" w:unhideWhenUsed="0"/>
+    <w:lsdException w:name="Light Grid Accent 1" w:uiPriority="62" w:semiHidden="0" w:unhideWhenUsed="0"/>
+    <w:lsdException w:name="Medium Shading 1 Accent 1" w:uiPriority="63" w:semiHidden="0" w:unhideWhenUsed="0"/>
+    <w:lsdException w:name="Medium Shading 2 Accent 1" w:uiPriority="64" w:semiHidden="0" w:unhideWhenUsed="0"/>
+    <w:lsdException w:name="Medium List 1 Accent 1" w:uiPriority="65" w:semiHidden="0" w:unhideWhenUsed="0"/>
     <w:lsdException w:name="Revision" w:unhideWhenUsed="0"/>
-    <w:lsdException w:name="List Paragraph" w:semiHidden="0" w:uiPriority="34" w:unhideWhenUsed="0" w:qFormat="1"/>
-    <w:lsdException w:name="Quote" w:semiHidden="0" w:uiPriority="29" w:unhideWhenUsed="0" w:qFormat="1"/>
-    <w:lsdException w:name="Intense Quote" w:semiHidden="0" w:uiPriority="30" w:unhideWhenUsed="0" w:qFormat="1"/>
-    <w:lsdException w:name="Medium List 2 Accent 1" w:semiHidden="0" w:uiPriority="66" w:unhideWhenUsed="0"/>
-    <w:lsdException w:name="Medium Grid 1 Accent 1" w:semiHidden="0" w:uiPriority="67" w:unhideWhenUsed="0"/>
-    <w:lsdException w:name="Medium Grid 2 Accent 1" w:semiHidden="0" w:uiPriority="68" w:unhideWhenUsed="0"/>
-    <w:lsdException w:name="Medium Grid 3 Accent 1" w:semiHidden="0" w:uiPriority="69" w:unhideWhenUsed="0"/>
-    <w:lsdException w:name="Dark List Accent 1" w:semiHidden="0" w:uiPriority="70" w:unhideWhenUsed="0"/>
-    <w:lsdException w:name="Colorful Shading Accent 1" w:semiHidden="0" w:uiPriority="71" w:unhideWhenUsed="0"/>
-    <w:lsdException w:name="Colorful List Accent 1" w:semiHidden="0" w:uiPriority="72" w:unhideWhenUsed="0"/>
-    <w:lsdException w:name="Colorful Grid Accent 1" w:semiHidden="0" w:uiPriority="73" w:unhideWhenUsed="0"/>
-    <w:lsdException w:name="Light Shading Accent 2" w:semiHidden="0" w:uiPriority="60" w:unhideWhenUsed="0"/>
-    <w:lsdException w:name="Light List Accent 2" w:semiHidden="0" w:uiPriority="61" w:unhideWhenUsed="0"/>
-    <w:lsdException w:name="Light Grid Accent 2" w:semiHidden="0" w:uiPriority="62" w:unhideWhenUsed="0"/>
-    <w:lsdException w:name="Medium Shading 1 Accent 2" w:semiHidden="0" w:uiPriority="63" w:unhideWhenUsed="0"/>
-    <w:lsdException w:name="Medium Shading 2 Accent 2" w:semiHidden="0" w:uiPriority="64" w:unhideWhenUsed="0"/>
-    <w:lsdException w:name="Medium List 1 Accent 2" w:semiHidden="0" w:uiPriority="65" w:unhideWhenUsed="0"/>
-    <w:lsdException w:name="Medium List 2 Accent 2" w:semiHidden="0" w:uiPriority="66" w:unhideWhenUsed="0"/>
-    <w:lsdException w:name="Medium Grid 1 Accent 2" w:semiHidden="0" w:uiPriority="67" w:unhideWhenUsed="0"/>
-    <w:lsdException w:name="Medium Grid 2 Accent 2" w:semiHidden="0" w:uiPriority="68" w:unhideWhenUsed="0"/>
-    <w:lsdException w:name="Medium Grid 3 Accent 2" w:semiHidden="0" w:uiPriority="69" w:unhideWhenUsed="0"/>
-    <w:lsdException w:name="Dark List Accent 2" w:semiHidden="0" w:uiPriority="70" w:unhideWhenUsed="0"/>
-    <w:lsdException w:name="Colorful Shading Accent 2" w:semiHidden="0" w:uiPriority="71" w:unhideWhenUsed="0"/>
-    <w:lsdException w:name="Colorful List Accent 2" w:semiHidden="0" w:uiPriority="72" w:unhideWhenUsed="0"/>
-    <w:lsdException w:name="Colorful Grid Accent 2" w:semiHidden="0" w:uiPriority="73" w:unhideWhenUsed="0"/>
-    <w:lsdException w:name="Light Shading Accent 3" w:semiHidden="0" w:uiPriority="60" w:unhideWhenUsed="0"/>
-    <w:lsdException w:name="Light List Accent 3" w:semiHidden="0" w:uiPriority="61" w:unhideWhenUsed="0"/>
-    <w:lsdException w:name="Light Grid Accent 3" w:semiHidden="0" w:uiPriority="62" w:unhideWhenUsed="0"/>
-    <w:lsdException w:name="Medium Shading 1 Accent 3" w:semiHidden="0" w:uiPriority="63" w:unhideWhenUsed="0"/>
-    <w:lsdException w:name="Medium Shading 2 Accent 3" w:semiHidden="0" w:uiPriority="64" w:unhideWhenUsed="0"/>
-    <w:lsdException w:name="Medium List 1 Accent 3" w:semiHidden="0" w:uiPriority="65" w:unhideWhenUsed="0"/>
-    <w:lsdException w:name="Medium List 2 Accent 3" w:semiHidden="0" w:uiPriority="66" w:unhideWhenUsed="0"/>
-    <w:lsdException w:name="Medium Grid 1 Accent 3" w:semiHidden="0" w:uiPriority="67" w:unhideWhenUsed="0"/>
-    <w:lsdException w:name="Medium Grid 2 Accent 3" w:semiHidden="0" w:uiPriority="68" w:unhideWhenUsed="0"/>
-    <w:lsdException w:name="Medium Grid 3 Accent 3" w:semiHidden="0" w:uiPriority="69" w:unhideWhenUsed="0"/>
-    <w:lsdException w:name="Dark List Accent 3" w:semiHidden="0" w:uiPriority="70" w:unhideWhenUsed="0"/>
-    <w:lsdException w:name="Colorful Shading Accent 3" w:semiHidden="0" w:uiPriority="71" w:unhideWhenUsed="0"/>
-    <w:lsdException w:name="Colorful List Accent 3" w:semiHidden="0" w:uiPriority="72" w:unhideWhenUsed="0"/>
-    <w:lsdException w:name="Colorful Grid Accent 3" w:semiHidden="0" w:uiPriority="73" w:unhideWhenUsed="0"/>
-    <w:lsdException w:name="Light Shading Accent 4" w:semiHidden="0" w:uiPriority="60" w:unhideWhenUsed="0"/>
-    <w:lsdException w:name="Light List Accent 4" w:semiHidden="0" w:uiPriority="61" w:unhideWhenUsed="0"/>
-    <w:lsdException w:name="Light Grid Accent 4" w:semiHidden="0" w:uiPriority="62" w:unhideWhenUsed="0"/>
-    <w:lsdException w:name="Medium Shading 1 Accent 4" w:semiHidden="0" w:uiPriority="63" w:unhideWhenUsed="0"/>
-    <w:lsdException w:name="Medium Shading 2 Accent 4" w:semiHidden="0" w:uiPriority="64" w:unhideWhenUsed="0"/>
-    <w:lsdException w:name="Medium List 1 Accent 4" w:semiHidden="0" w:uiPriority="65" w:unhideWhenUsed="0"/>
-    <w:lsdException w:name="Medium List 2 Accent 4" w:semiHidden="0" w:uiPriority="66" w:unhideWhenUsed="0"/>
-    <w:lsdException w:name="Medium Grid 1 Accent 4" w:semiHidden="0" w:uiPriority="67" w:unhideWhenUsed="0"/>
-    <w:lsdException w:name="Medium Grid 2 Accent 4" w:semiHidden="0" w:uiPriority="68" w:unhideWhenUsed="0"/>
-    <w:lsdException w:name="Medium Grid 3 Accent 4" w:semiHidden="0" w:uiPriority="69" w:unhideWhenUsed="0"/>
-    <w:lsdException w:name="Dark List Accent 4" w:semiHidden="0" w:uiPriority="70" w:unhideWhenUsed="0"/>
-    <w:lsdException w:name="Colorful Shading Accent 4" w:semiHidden="0" w:uiPriority="71" w:unhideWhenUsed="0"/>
-    <w:lsdException w:name="Colorful List Accent 4" w:semiHidden="0" w:uiPriority="72" w:unhideWhenUsed="0"/>
-    <w:lsdException w:name="Colorful Grid Accent 4" w:semiHidden="0" w:uiPriority="73" w:unhideWhenUsed="0"/>
-    <w:lsdException w:name="Light Shading Accent 5" w:semiHidden="0" w:uiPriority="60" w:unhideWhenUsed="0"/>
-    <w:lsdException w:name="Light List Accent 5" w:semiHidden="0" w:uiPriority="61" w:unhideWhenUsed="0"/>
-    <w:lsdException w:name="Light Grid Accent 5" w:semiHidden="0" w:uiPriority="62" w:unhideWhenUsed="0"/>
-    <w:lsdException w:name="Medium Shading 1 Accent 5" w:semiHidden="0" w:uiPriority="63" w:unhideWhenUsed="0"/>
-    <w:lsdException w:name="Medium Shading 2 Accent 5" w:semiHidden="0" w:uiPriority="64" w:unhideWhenUsed="0"/>
-    <w:lsdException w:name="Medium List 1 Accent 5" w:semiHidden="0" w:uiPriority="65" w:unhideWhenUsed="0"/>
-    <w:lsdException w:name="Medium List 2 Accent 5" w:semiHidden="0" w:uiPriority="66" w:unhideWhenUsed="0"/>
-    <w:lsdException w:name="Medium Grid 1 Accent 5" w:semiHidden="0" w:uiPriority="67" w:unhideWhenUsed="0"/>
-    <w:lsdException w:name="Medium Grid 2 Accent 5" w:semiHidden="0" w:uiPriority="68" w:unhideWhenUsed="0"/>
-    <w:lsdException w:name="Medium Grid 3 Accent 5" w:semiHidden="0" w:uiPriority="69" w:unhideWhenUsed="0"/>
-    <w:lsdException w:name="Dark List Accent 5" w:semiHidden="0" w:uiPriority="70" w:unhideWhenUsed="0"/>
-    <w:lsdException w:name="Colorful Shading Accent 5" w:semiHidden="0" w:uiPriority="71" w:unhideWhenUsed="0"/>
-    <w:lsdException w:name="Colorful List Accent 5" w:semiHidden="0" w:uiPriority="72" w:unhideWhenUsed="0"/>
-    <w:lsdException w:name="Colorful Grid Accent 5" w:semiHidden="0" w:uiPriority="73" w:unhideWhenUsed="0"/>
-    <w:lsdException w:name="Light Shading Accent 6" w:semiHidden="0" w:uiPriority="60" w:unhideWhenUsed="0"/>
-    <w:lsdException w:name="Light List Accent 6" w:semiHidden="0" w:uiPriority="61" w:unhideWhenUsed="0"/>
-    <w:lsdException w:name="Light Grid Accent 6" w:semiHidden="0" w:uiPriority="62" w:unhideWhenUsed="0"/>
-    <w:lsdException w:name="Medium Shading 1 Accent 6" w:semiHidden="0" w:uiPriority="63" w:unhideWhenUsed="0"/>
-    <w:lsdException w:name="Medium Shading 2 Accent 6" w:semiHidden="0" w:uiPriority="64" w:unhideWhenUsed="0"/>
-    <w:lsdException w:name="Medium List 1 Accent 6" w:semiHidden="0" w:uiPriority="65" w:unhideWhenUsed="0"/>
-    <w:lsdException w:name="Medium List 2 Accent 6" w:semiHidden="0" w:uiPriority="66" w:unhideWhenUsed="0"/>
-    <w:lsdException w:name="Medium Grid 1 Accent 6" w:semiHidden="0" w:uiPriority="67" w:unhideWhenUsed="0"/>
-    <w:lsdException w:name="Medium Grid 2 Accent 6" w:semiHidden="0" w:uiPriority="68" w:unhideWhenUsed="0"/>
-    <w:lsdException w:name="Medium Grid 3 Accent 6" w:semiHidden="0" w:uiPriority="69" w:unhideWhenUsed="0"/>
-    <w:lsdException w:name="Dark List Accent 6" w:semiHidden="0" w:uiPriority="70" w:unhideWhenUsed="0"/>
-    <w:lsdException w:name="Colorful Shading Accent 6" w:semiHidden="0" w:uiPriority="71" w:unhideWhenUsed="0"/>
-    <w:lsdException w:name="Colorful List Accent 6" w:semiHidden="0" w:uiPriority="72" w:unhideWhenUsed="0"/>
-    <w:lsdException w:name="Colorful Grid Accent 6" w:semiHidden="0" w:uiPriority="73" w:unhideWhenUsed="0"/>
-    <w:lsdException w:name="Subtle Emphasis" w:semiHidden="0" w:uiPriority="19" w:unhideWhenUsed="0" w:qFormat="1"/>
-    <w:lsdException w:name="Intense Emphasis" w:semiHidden="0" w:uiPriority="21" w:unhideWhenUsed="0" w:qFormat="1"/>
-    <w:lsdException w:name="Subtle Reference" w:semiHidden="0" w:uiPriority="31" w:unhideWhenUsed="0" w:qFormat="1"/>
-    <w:lsdException w:name="Intense Reference" w:semiHidden="0" w:uiPriority="32" w:unhideWhenUsed="0" w:qFormat="1"/>
-    <w:lsdException w:name="Book Title" w:semiHidden="0" w:uiPriority="33" w:unhideWhenUsed="0" w:qFormat="1"/>
+    <w:lsdException w:name="List Paragraph" w:uiPriority="34" w:semiHidden="0" w:unhideWhenUsed="0" w:qFormat="1"/>
+    <w:lsdException w:name="Quote" w:uiPriority="29" w:semiHidden="0" w:unhideWhenUsed="0" w:qFormat="1"/>
+    <w:lsdException w:name="Intense Quote" w:uiPriority="30" w:semiHidden="0" w:unhideWhenUsed="0" w:qFormat="1"/>
+    <w:lsdException w:name="Medium List 2 Accent 1" w:uiPriority="66" w:semiHidden="0" w:unhideWhenUsed="0"/>
+    <w:lsdException w:name="Medium Grid 1 Accent 1" w:uiPriority="67" w:semiHidden="0" w:unhideWhenUsed="0"/>
+    <w:lsdException w:name="Medium Grid 2 Accent 1" w:uiPriority="68" w:semiHidden="0" w:unhideWhenUsed="0"/>
+    <w:lsdException w:name="Medium Grid 3 Accent 1" w:uiPriority="69" w:semiHidden="0" w:unhideWhenUsed="0"/>
+    <w:lsdException w:name="Dark List Accent 1" w:uiPriority="70" w:semiHidden="0" w:unhideWhenUsed="0"/>
+    <w:lsdException w:name="Colorful Shading Accent 1" w:uiPriority="71" w:semiHidden="0" w:unhideWhenUsed="0"/>
+    <w:lsdException w:name="Colorful List Accent 1" w:uiPriority="72" w:semiHidden="0" w:unhideWhenUsed="0"/>
+    <w:lsdException w:name="Colorful Grid Accent 1" w:uiPriority="73" w:semiHidden="0" w:unhideWhenUsed="0"/>
+    <w:lsdException w:name="Light Shading Accent 2" w:uiPriority="60" w:semiHidden="0" w:unhideWhenUsed="0"/>
+    <w:lsdException w:name="Light List Accent 2" w:uiPriority="61" w:semiHidden="0" w:unhideWhenUsed="0"/>
+    <w:lsdException w:name="Light Grid Accent 2" w:uiPriority="62" w:semiHidden="0" w:unhideWhenUsed="0"/>
+    <w:lsdException w:name="Medium Shading 1 Accent 2" w:uiPriority="63" w:semiHidden="0" w:unhideWhenUsed="0"/>
+    <w:lsdException w:name="Medium Shading 2 Accent 2" w:uiPriority="64" w:semiHidden="0" w:unhideWhenUsed="0"/>
+    <w:lsdException w:name="Medium List 1 Accent 2" w:uiPriority="65" w:semiHidden="0" w:unhideWhenUsed="0"/>
+    <w:lsdException w:name="Medium List 2 Accent 2" w:uiPriority="66" w:semiHidden="0" w:unhideWhenUsed="0"/>
+    <w:lsdException w:name="Medium Grid 1 Accent 2" w:uiPriority="67" w:semiHidden="0" w:unhideWhenUsed="0"/>
+    <w:lsdException w:name="Medium Grid 2 Accent 2" w:uiPriority="68" w:semiHidden="0" w:unhideWhenUsed="0"/>
+    <w:lsdException w:name="Medium Grid 3 Accent 2" w:uiPriority="69" w:semiHidden="0" w:unhideWhenUsed="0"/>
+    <w:lsdException w:name="Dark List Accent 2" w:uiPriority="70" w:semiHidden="0" w:unhideWhenUsed="0"/>
+    <w:lsdException w:name="Colorful Shading Accent 2" w:uiPriority="71" w:semiHidden="0" w:unhideWhenUsed="0"/>
+    <w:lsdException w:name="Colorful List Accent 2" w:uiPriority="72" w:semiHidden="0" w:unhideWhenUsed="0"/>
+    <w:lsdException w:name="Colorful Grid Accent 2" w:uiPriority="73" w:semiHidden="0" w:unhideWhenUsed="0"/>
+    <w:lsdException w:name="Light Shading Accent 3" w:uiPriority="60" w:semiHidden="0" w:unhideWhenUsed="0"/>
+    <w:lsdException w:name="Light List Accent 3" w:uiPriority="61" w:semiHidden="0" w:unhideWhenUsed="0"/>
+    <w:lsdException w:name="Light Grid Accent 3" w:uiPriority="62" w:semiHidden="0" w:unhideWhenUsed="0"/>
+    <w:lsdException w:name="Medium Shading 1 Accent 3" w:uiPriority="63" w:semiHidden="0" w:unhideWhenUsed="0"/>
+    <w:lsdException w:name="Medium Shading 2 Accent 3" w:uiPriority="64" w:semiHidden="0" w:unhideWhenUsed="0"/>
+    <w:lsdException w:name="Medium List 1 Accent 3" w:uiPriority="65" w:semiHidden="0" w:unhideWhenUsed="0"/>
+    <w:lsdException w:name="Medium List 2 Accent 3" w:uiPriority="66" w:semiHidden="0" w:unhideWhenUsed="0"/>
+    <w:lsdException w:name="Medium Grid 1 Accent 3" w:uiPriority="67" w:semiHidden="0" w:unhideWhenUsed="0"/>
+    <w:lsdException w:name="Medium Grid 2 Accent 3" w:uiPriority="68" w:semiHidden="0" w:unhideWhenUsed="0"/>
+    <w:lsdException w:name="Medium Grid 3 Accent 3" w:uiPriority="69" w:semiHidden="0" w:unhideWhenUsed="0"/>
+    <w:lsdException w:name="Dark List Accent 3" w:uiPriority="70" w:semiHidden="0" w:unhideWhenUsed="0"/>
+    <w:lsdException w:name="Colorful Shading Accent 3" w:uiPriority="71" w:semiHidden="0" w:unhideWhenUsed="0"/>
+    <w:lsdException w:name="Colorful List Accent 3" w:uiPriority="72" w:semiHidden="0" w:unhideWhenUsed="0"/>
+    <w:lsdException w:name="Colorful Grid Accent 3" w:uiPriority="73" w:semiHidden="0" w:unhideWhenUsed="0"/>
+    <w:lsdException w:name="Light Shading Accent 4" w:uiPriority="60" w:semiHidden="0" w:unhideWhenUsed="0"/>
+    <w:lsdException w:name="Light List Accent 4" w:uiPriority="61" w:semiHidden="0" w:unhideWhenUsed="0"/>
+    <w:lsdException w:name="Light Grid Accent 4" w:uiPriority="62" w:semiHidden="0" w:unhideWhenUsed="0"/>
+    <w:lsdException w:name="Medium Shading 1 Accent 4" w:uiPriority="63" w:semiHidden="0" w:unhideWhenUsed="0"/>
+    <w:lsdException w:name="Medium Shading 2 Accent 4" w:uiPriority="64" w:semiHidden="0" w:unhideWhenUsed="0"/>
+    <w:lsdException w:name="Medium List 1 Accent 4" w:uiPriority="65" w:semiHidden="0" w:unhideWhenUsed="0"/>
+    <w:lsdException w:name="Medium List 2 Accent 4" w:uiPriority="66" w:semiHidden="0" w:unhideWhenUsed="0"/>
+    <w:lsdException w:name="Medium Grid 1 Accent 4" w:uiPriority="67" w:semiHidden="0" w:unhideWhenUsed="0"/>
+    <w:lsdException w:name="Medium Grid 2 Accent 4" w:uiPriority="68" w:semiHidden="0" w:unhideWhenUsed="0"/>
+    <w:lsdException w:name="Medium Grid 3 Accent 4" w:uiPriority="69" w:semiHidden="0" w:unhideWhenUsed="0"/>
+    <w:lsdException w:name="Dark List Accent 4" w:uiPriority="70" w:semiHidden="0" w:unhideWhenUsed="0"/>
+    <w:lsdException w:name="Colorful Shading Accent 4" w:uiPriority="71" w:semiHidden="0" w:unhideWhenUsed="0"/>
+    <w:lsdException w:name="Colorful List Accent 4" w:uiPriority="72" w:semiHidden="0" w:unhideWhenUsed="0"/>
+    <w:lsdException w:name="Colorful Grid Accent 4" w:uiPriority="73" w:semiHidden="0" w:unhideWhenUsed="0"/>
+    <w:lsdException w:name="Light Shading Accent 5" w:uiPriority="60" w:semiHidden="0" w:unhideWhenUsed="0"/>
+    <w:lsdException w:name="Light List Accent 5" w:uiPriority="61" w:semiHidden="0" w:unhideWhenUsed="0"/>
+    <w:lsdException w:name="Light Grid Accent 5" w:uiPriority="62" w:semiHidden="0" w:unhideWhenUsed="0"/>
+    <w:lsdException w:name="Medium Shading 1 Accent 5" w:uiPriority="63" w:semiHidden="0" w:unhideWhenUsed="0"/>
+    <w:lsdException w:name="Medium Shading 2 Accent 5" w:uiPriority="64" w:semiHidden="0" w:unhideWhenUsed="0"/>
+    <w:lsdException w:name="Medium List 1 Accent 5" w:uiPriority="65" w:semiHidden="0" w:unhideWhenUsed="0"/>
+    <w:lsdException w:name="Medium List 2 Accent 5" w:uiPriority="66" w:semiHidden="0" w:unhideWhenUsed="0"/>
+    <w:lsdException w:name="Medium Grid 1 Accent 5" w:uiPriority="67" w:semiHidden="0" w:unhideWhenUsed="0"/>
+    <w:lsdException w:name="Medium Grid 2 Accent 5" w:uiPriority="68" w:semiHidden="0" w:unhideWhenUsed="0"/>
+    <w:lsdException w:name="Medium Grid 3 Accent 5" w:uiPriority="69" w:semiHidden="0" w:unhideWhenUsed="0"/>
+    <w:lsdException w:name="Dark List Accent 5" w:uiPriority="70" w:semiHidden="0" w:unhideWhenUsed="0"/>
+    <w:lsdException w:name="Colorful Shading Accent 5" w:uiPriority="71" w:semiHidden="0" w:unhideWhenUsed="0"/>
+    <w:lsdException w:name="Colorful List Accent 5" w:uiPriority="72" w:semiHidden="0" w:unhideWhenUsed="0"/>
+    <w:lsdException w:name="Colorful Grid Accent 5" w:uiPriority="73" w:semiHidden="0" w:unhideWhenUsed="0"/>
+    <w:lsdException w:name="Light Shading Accent 6" w:uiPriority="60" w:semiHidden="0" w:unhideWhenUsed="0"/>
+    <w:lsdException w:name="Light List Accent 6" w:uiPriority="61" w:semiHidden="0" w:unhideWhenUsed="0"/>
+    <w:lsdException w:name="Light Grid Accent 6" w:uiPriority="62" w:semiHidden="0" w:unhideWhenUsed="0"/>
+    <w:lsdException w:name="Medium Shading 1 Accent 6" w:uiPriority="63" w:semiHidden="0" w:unhideWhenUsed="0"/>
+    <w:lsdException w:name="Medium Shading 2 Accent 6" w:uiPriority="64" w:semiHidden="0" w:unhideWhenUsed="0"/>
+    <w:lsdException w:name="Medium List 1 Accent 6" w:uiPriority="65" w:semiHidden="0" w:unhideWhenUsed="0"/>
+    <w:lsdException w:name="Medium List 2 Accent 6" w:uiPriority="66" w:semiHidden="0" w:unhideWhenUsed="0"/>
+    <w:lsdException w:name="Medium Grid 1 Accent 6" w:uiPriority="67" w:semiHidden="0" w:unhideWhenUsed="0"/>
+    <w:lsdException w:name="Medium Grid 2 Accent 6" w:uiPriority="68" w:semiHidden="0" w:unhideWhenUsed="0"/>
+    <w:lsdException w:name="Medium Grid 3 Accent 6" w:uiPriority="69" w:semiHidden="0" w:unhideWhenUsed="0"/>
+    <w:lsdException w:name="Dark List Accent 6" w:uiPriority="70" w:semiHidden="0" w:unhideWhenUsed="0"/>
+    <w:lsdException w:name="Colorful Shading Accent 6" w:uiPriority="71" w:semiHidden="0" w:unhideWhenUsed="0"/>
+    <w:lsdException w:name="Colorful List Accent 6" w:uiPriority="72" w:semiHidden="0" w:unhideWhenUsed="0"/>
+    <w:lsdException w:name="Colorful Grid Accent 6" w:uiPriority="73" w:semiHidden="0" w:unhideWhenUsed="0"/>
+    <w:lsdException w:name="Subtle Emphasis" w:uiPriority="19" w:semiHidden="0" w:unhideWhenUsed="0" w:qFormat="1"/>
+    <w:lsdException w:name="Intense Emphasis" w:uiPriority="21" w:semiHidden="0" w:unhideWhenUsed="0" w:qFormat="1"/>
+    <w:lsdException w:name="Subtle Reference" w:uiPriority="31" w:semiHidden="0" w:unhideWhenUsed="0" w:qFormat="1"/>
+    <w:lsdException w:name="Intense Reference" w:uiPriority="32" w:semiHidden="0" w:unhideWhenUsed="0" w:qFormat="1"/>
+    <w:lsdException w:name="Book Title" w:uiPriority="33" w:semiHidden="0" w:unhideWhenUsed="0" w:qFormat="1"/>
     <w:lsdException w:name="Bibliography" w:uiPriority="37"/>
     <w:lsdException w:name="TOC Heading" w:uiPriority="39" w:qFormat="1"/>
   </w:latentStyles>
-  <w:style w:type="paragraph" w:default="1" w:styleId="Normal">
+  <w:style w:type="paragraph" w:styleId="Normal" w:default="1">
     <w:name w:val="Normal"/>
     <w:qFormat/>
+    <w:pPr>
+      <w:widowControl/>
+      <w:bidi w:val="0"/>
+      <w:spacing w:lineRule="auto" w:line="276" w:before="0" w:after="200"/>
+      <w:jc w:val="left"/>
+    </w:pPr>
+    <w:rPr>
+      <w:rFonts w:ascii="Calibri" w:hAnsi="Calibri" w:eastAsia="Calibri" w:cs="" w:asciiTheme="minorHAnsi" w:cstheme="minorBidi" w:eastAsiaTheme="minorHAnsi" w:hAnsiTheme="minorHAnsi"/>
+      <w:color w:val="auto"/>
+      <w:sz w:val="22"/>
+      <w:szCs w:val="22"/>
+      <w:lang w:val="en-US" w:eastAsia="en-US" w:bidi="ar-SA"/>
+    </w:rPr>
   </w:style>
-  <w:style w:type="character" w:default="1" w:styleId="DefaultParagraphFont">
+  <w:style w:type="character" w:styleId="DefaultParagraphFont" w:default="1">
     <w:name w:val="Default Paragraph Font"/>
     <w:uiPriority w:val="1"/>
     <w:semiHidden/>
     <w:unhideWhenUsed/>
+    <w:qFormat/>
+    <w:rPr/>
+  </w:style>
+  <w:style w:type="paragraph" w:styleId="Heading">
+    <w:name w:val="Heading"/>
+    <w:basedOn w:val="Normal"/>
+    <w:next w:val="TextBody"/>
+    <w:qFormat/>
+    <w:pPr>
+      <w:keepNext/>
+      <w:spacing w:before="240" w:after="120"/>
+    </w:pPr>
+    <w:rPr>
+      <w:rFonts w:ascii="Liberation Sans" w:hAnsi="Liberation Sans" w:eastAsia="Noto Sans CJK SC Regular" w:cs="FreeSans"/>
+      <w:sz w:val="28"/>
+      <w:szCs w:val="28"/>
+    </w:rPr>
+  </w:style>
+  <w:style w:type="paragraph" w:styleId="TextBody">
+    <w:name w:val="Body Text"/>
+    <w:basedOn w:val="Normal"/>
+    <w:pPr>
+      <w:spacing w:lineRule="auto" w:line="288" w:before="0" w:after="140"/>
+    </w:pPr>
+    <w:rPr/>
+  </w:style>
+  <w:style w:type="paragraph" w:styleId="List">
+    <w:name w:val="List"/>
+    <w:basedOn w:val="TextBody"/>
+    <w:pPr/>
+    <w:rPr>
+      <w:rFonts w:cs="FreeSans"/>
+    </w:rPr>
+  </w:style>
+  <w:style w:type="paragraph" w:styleId="Caption">
+    <w:name w:val="Caption"/>
+    <w:basedOn w:val="Normal"/>
+    <w:qFormat/>
+    <w:pPr>
+      <w:suppressLineNumbers/>
+      <w:spacing w:before="120" w:after="120"/>
+    </w:pPr>
+    <w:rPr>
+      <w:rFonts w:cs="FreeSans"/>
+      <w:i/>
+      <w:iCs/>
+      <w:sz w:val="24"/>
+      <w:szCs w:val="24"/>
+    </w:rPr>
+  </w:style>
+  <w:style w:type="paragraph" w:styleId="Index">
+    <w:name w:val="Index"/>
+    <w:basedOn w:val="Normal"/>
+    <w:qFormat/>
+    <w:pPr>
+      <w:suppressLineNumbers/>
+    </w:pPr>
+    <w:rPr>
+      <w:rFonts w:cs="FreeSans"/>
+    </w:rPr>
+  </w:style>
+  <w:style w:type="paragraph" w:styleId="ListParagraph">
+    <w:name w:val="List Paragraph"/>
+    <w:basedOn w:val="Normal"/>
+    <w:uiPriority w:val="34"/>
+    <w:qFormat/>
+    <w:rsid w:val="008f38ce"/>
+    <w:pPr>
+      <w:spacing w:before="0" w:after="200"/>
+      <w:ind w:left="720" w:hanging="0"/>
+      <w:contextualSpacing/>
+    </w:pPr>
+    <w:rPr/>
+  </w:style>
+  <w:style w:type="numbering" w:styleId="NoList" w:default="1">
+    <w:name w:val="No List"/>
+    <w:uiPriority w:val="99"/>
+    <w:semiHidden/>
+    <w:unhideWhenUsed/>
+    <w:qFormat/>
   </w:style>
   <w:style w:type="table" w:default="1" w:styleId="TableNormal">
     <w:name w:val="Normal Table"/>
@@ -1131,224 +1418,6 @@
         <w:right w:w="108" w:type="dxa"/>
       </w:tblCellMar>
     </w:tblPr>
-  </w:style>
-  <w:style w:type="numbering" w:default="1" w:styleId="NoList">
-    <w:name w:val="No List"/>
-    <w:uiPriority w:val="99"/>
-    <w:semiHidden/>
-    <w:unhideWhenUsed/>
-  </w:style>
-  <w:style w:type="paragraph" w:styleId="ListParagraph">
-    <w:name w:val="List Paragraph"/>
-    <w:basedOn w:val="Normal"/>
-    <w:uiPriority w:val="34"/>
-    <w:qFormat/>
-    <w:rsid w:val="008F38CE"/>
-    <w:pPr>
-      <w:ind w:left="720"/>
-      <w:contextualSpacing/>
-    </w:pPr>
-  </w:style>
-</w:styles>
-</file>
-
-<file path=word/stylesWithEffects.xml><?xml version="1.0" encoding="utf-8"?>
-<w:styles xmlns:wpc="http://schemas.microsoft.com/office/word/2010/wordprocessingCanvas" xmlns:mc="http://schemas.openxmlformats.org/markup-compatibility/2006" xmlns:o="urn:schemas-microsoft-com:office:office" xmlns:r="http://schemas.openxmlformats.org/officeDocument/2006/relationships" xmlns:m="http://schemas.openxmlformats.org/officeDocument/2006/math" xmlns:v="urn:schemas-microsoft-com:vml" xmlns:wp14="http://schemas.microsoft.com/office/word/2010/wordprocessingDrawing" xmlns:wp="http://schemas.openxmlformats.org/drawingml/2006/wordprocessingDrawing" xmlns:w10="urn:schemas-microsoft-com:office:word" xmlns:w="http://schemas.openxmlformats.org/wordprocessingml/2006/main" xmlns:w14="http://schemas.microsoft.com/office/word/2010/wordml" xmlns:wpg="http://schemas.microsoft.com/office/word/2010/wordprocessingGroup" xmlns:wpi="http://schemas.microsoft.com/office/word/2010/wordprocessingInk" xmlns:wne="http://schemas.microsoft.com/office/word/2006/wordml" xmlns:wps="http://schemas.microsoft.com/office/word/2010/wordprocessingShape" mc:Ignorable="w14 wp14">
-  <w:docDefaults>
-    <w:rPrDefault>
-      <w:rPr>
-        <w:rFonts w:asciiTheme="minorHAnsi" w:eastAsiaTheme="minorHAnsi" w:hAnsiTheme="minorHAnsi" w:cstheme="minorBidi"/>
-        <w:sz w:val="22"/>
-        <w:szCs w:val="22"/>
-        <w:lang w:val="en-US" w:eastAsia="en-US" w:bidi="ar-SA"/>
-      </w:rPr>
-    </w:rPrDefault>
-    <w:pPrDefault>
-      <w:pPr>
-        <w:spacing w:after="200" w:line="276" w:lineRule="auto"/>
-      </w:pPr>
-    </w:pPrDefault>
-  </w:docDefaults>
-  <w:latentStyles w:defLockedState="0" w:defUIPriority="99" w:defSemiHidden="1" w:defUnhideWhenUsed="1" w:defQFormat="0" w:count="267">
-    <w:lsdException w:name="Normal" w:semiHidden="0" w:uiPriority="0" w:unhideWhenUsed="0" w:qFormat="1"/>
-    <w:lsdException w:name="heading 1" w:semiHidden="0" w:uiPriority="9" w:unhideWhenUsed="0" w:qFormat="1"/>
-    <w:lsdException w:name="heading 2" w:uiPriority="9" w:qFormat="1"/>
-    <w:lsdException w:name="heading 3" w:uiPriority="9" w:qFormat="1"/>
-    <w:lsdException w:name="heading 4" w:uiPriority="9" w:qFormat="1"/>
-    <w:lsdException w:name="heading 5" w:uiPriority="9" w:qFormat="1"/>
-    <w:lsdException w:name="heading 6" w:uiPriority="9" w:qFormat="1"/>
-    <w:lsdException w:name="heading 7" w:uiPriority="9" w:qFormat="1"/>
-    <w:lsdException w:name="heading 8" w:uiPriority="9" w:qFormat="1"/>
-    <w:lsdException w:name="heading 9" w:uiPriority="9" w:qFormat="1"/>
-    <w:lsdException w:name="toc 1" w:uiPriority="39"/>
-    <w:lsdException w:name="toc 2" w:uiPriority="39"/>
-    <w:lsdException w:name="toc 3" w:uiPriority="39"/>
-    <w:lsdException w:name="toc 4" w:uiPriority="39"/>
-    <w:lsdException w:name="toc 5" w:uiPriority="39"/>
-    <w:lsdException w:name="toc 6" w:uiPriority="39"/>
-    <w:lsdException w:name="toc 7" w:uiPriority="39"/>
-    <w:lsdException w:name="toc 8" w:uiPriority="39"/>
-    <w:lsdException w:name="toc 9" w:uiPriority="39"/>
-    <w:lsdException w:name="caption" w:uiPriority="35" w:qFormat="1"/>
-    <w:lsdException w:name="Title" w:semiHidden="0" w:uiPriority="10" w:unhideWhenUsed="0" w:qFormat="1"/>
-    <w:lsdException w:name="Default Paragraph Font" w:uiPriority="1"/>
-    <w:lsdException w:name="Subtitle" w:semiHidden="0" w:uiPriority="11" w:unhideWhenUsed="0" w:qFormat="1"/>
-    <w:lsdException w:name="Strong" w:semiHidden="0" w:uiPriority="22" w:unhideWhenUsed="0" w:qFormat="1"/>
-    <w:lsdException w:name="Emphasis" w:semiHidden="0" w:uiPriority="20" w:unhideWhenUsed="0" w:qFormat="1"/>
-    <w:lsdException w:name="Table Grid" w:semiHidden="0" w:uiPriority="59" w:unhideWhenUsed="0"/>
-    <w:lsdException w:name="Placeholder Text" w:unhideWhenUsed="0"/>
-    <w:lsdException w:name="No Spacing" w:semiHidden="0" w:uiPriority="1" w:unhideWhenUsed="0" w:qFormat="1"/>
-    <w:lsdException w:name="Light Shading" w:semiHidden="0" w:uiPriority="60" w:unhideWhenUsed="0"/>
-    <w:lsdException w:name="Light List" w:semiHidden="0" w:uiPriority="61" w:unhideWhenUsed="0"/>
-    <w:lsdException w:name="Light Grid" w:semiHidden="0" w:uiPriority="62" w:unhideWhenUsed="0"/>
-    <w:lsdException w:name="Medium Shading 1" w:semiHidden="0" w:uiPriority="63" w:unhideWhenUsed="0"/>
-    <w:lsdException w:name="Medium Shading 2" w:semiHidden="0" w:uiPriority="64" w:unhideWhenUsed="0"/>
-    <w:lsdException w:name="Medium List 1" w:semiHidden="0" w:uiPriority="65" w:unhideWhenUsed="0"/>
-    <w:lsdException w:name="Medium List 2" w:semiHidden="0" w:uiPriority="66" w:unhideWhenUsed="0"/>
-    <w:lsdException w:name="Medium Grid 1" w:semiHidden="0" w:uiPriority="67" w:unhideWhenUsed="0"/>
-    <w:lsdException w:name="Medium Grid 2" w:semiHidden="0" w:uiPriority="68" w:unhideWhenUsed="0"/>
-    <w:lsdException w:name="Medium Grid 3" w:semiHidden="0" w:uiPriority="69" w:unhideWhenUsed="0"/>
-    <w:lsdException w:name="Dark List" w:semiHidden="0" w:uiPriority="70" w:unhideWhenUsed="0"/>
-    <w:lsdException w:name="Colorful Shading" w:semiHidden="0" w:uiPriority="71" w:unhideWhenUsed="0"/>
-    <w:lsdException w:name="Colorful List" w:semiHidden="0" w:uiPriority="72" w:unhideWhenUsed="0"/>
-    <w:lsdException w:name="Colorful Grid" w:semiHidden="0" w:uiPriority="73" w:unhideWhenUsed="0"/>
-    <w:lsdException w:name="Light Shading Accent 1" w:semiHidden="0" w:uiPriority="60" w:unhideWhenUsed="0"/>
-    <w:lsdException w:name="Light List Accent 1" w:semiHidden="0" w:uiPriority="61" w:unhideWhenUsed="0"/>
-    <w:lsdException w:name="Light Grid Accent 1" w:semiHidden="0" w:uiPriority="62" w:unhideWhenUsed="0"/>
-    <w:lsdException w:name="Medium Shading 1 Accent 1" w:semiHidden="0" w:uiPriority="63" w:unhideWhenUsed="0"/>
-    <w:lsdException w:name="Medium Shading 2 Accent 1" w:semiHidden="0" w:uiPriority="64" w:unhideWhenUsed="0"/>
-    <w:lsdException w:name="Medium List 1 Accent 1" w:semiHidden="0" w:uiPriority="65" w:unhideWhenUsed="0"/>
-    <w:lsdException w:name="Revision" w:unhideWhenUsed="0"/>
-    <w:lsdException w:name="List Paragraph" w:semiHidden="0" w:uiPriority="34" w:unhideWhenUsed="0" w:qFormat="1"/>
-    <w:lsdException w:name="Quote" w:semiHidden="0" w:uiPriority="29" w:unhideWhenUsed="0" w:qFormat="1"/>
-    <w:lsdException w:name="Intense Quote" w:semiHidden="0" w:uiPriority="30" w:unhideWhenUsed="0" w:qFormat="1"/>
-    <w:lsdException w:name="Medium List 2 Accent 1" w:semiHidden="0" w:uiPriority="66" w:unhideWhenUsed="0"/>
-    <w:lsdException w:name="Medium Grid 1 Accent 1" w:semiHidden="0" w:uiPriority="67" w:unhideWhenUsed="0"/>
-    <w:lsdException w:name="Medium Grid 2 Accent 1" w:semiHidden="0" w:uiPriority="68" w:unhideWhenUsed="0"/>
-    <w:lsdException w:name="Medium Grid 3 Accent 1" w:semiHidden="0" w:uiPriority="69" w:unhideWhenUsed="0"/>
-    <w:lsdException w:name="Dark List Accent 1" w:semiHidden="0" w:uiPriority="70" w:unhideWhenUsed="0"/>
-    <w:lsdException w:name="Colorful Shading Accent 1" w:semiHidden="0" w:uiPriority="71" w:unhideWhenUsed="0"/>
-    <w:lsdException w:name="Colorful List Accent 1" w:semiHidden="0" w:uiPriority="72" w:unhideWhenUsed="0"/>
-    <w:lsdException w:name="Colorful Grid Accent 1" w:semiHidden="0" w:uiPriority="73" w:unhideWhenUsed="0"/>
-    <w:lsdException w:name="Light Shading Accent 2" w:semiHidden="0" w:uiPriority="60" w:unhideWhenUsed="0"/>
-    <w:lsdException w:name="Light List Accent 2" w:semiHidden="0" w:uiPriority="61" w:unhideWhenUsed="0"/>
-    <w:lsdException w:name="Light Grid Accent 2" w:semiHidden="0" w:uiPriority="62" w:unhideWhenUsed="0"/>
-    <w:lsdException w:name="Medium Shading 1 Accent 2" w:semiHidden="0" w:uiPriority="63" w:unhideWhenUsed="0"/>
-    <w:lsdException w:name="Medium Shading 2 Accent 2" w:semiHidden="0" w:uiPriority="64" w:unhideWhenUsed="0"/>
-    <w:lsdException w:name="Medium List 1 Accent 2" w:semiHidden="0" w:uiPriority="65" w:unhideWhenUsed="0"/>
-    <w:lsdException w:name="Medium List 2 Accent 2" w:semiHidden="0" w:uiPriority="66" w:unhideWhenUsed="0"/>
-    <w:lsdException w:name="Medium Grid 1 Accent 2" w:semiHidden="0" w:uiPriority="67" w:unhideWhenUsed="0"/>
-    <w:lsdException w:name="Medium Grid 2 Accent 2" w:semiHidden="0" w:uiPriority="68" w:unhideWhenUsed="0"/>
-    <w:lsdException w:name="Medium Grid 3 Accent 2" w:semiHidden="0" w:uiPriority="69" w:unhideWhenUsed="0"/>
-    <w:lsdException w:name="Dark List Accent 2" w:semiHidden="0" w:uiPriority="70" w:unhideWhenUsed="0"/>
-    <w:lsdException w:name="Colorful Shading Accent 2" w:semiHidden="0" w:uiPriority="71" w:unhideWhenUsed="0"/>
-    <w:lsdException w:name="Colorful List Accent 2" w:semiHidden="0" w:uiPriority="72" w:unhideWhenUsed="0"/>
-    <w:lsdException w:name="Colorful Grid Accent 2" w:semiHidden="0" w:uiPriority="73" w:unhideWhenUsed="0"/>
-    <w:lsdException w:name="Light Shading Accent 3" w:semiHidden="0" w:uiPriority="60" w:unhideWhenUsed="0"/>
-    <w:lsdException w:name="Light List Accent 3" w:semiHidden="0" w:uiPriority="61" w:unhideWhenUsed="0"/>
-    <w:lsdException w:name="Light Grid Accent 3" w:semiHidden="0" w:uiPriority="62" w:unhideWhenUsed="0"/>
-    <w:lsdException w:name="Medium Shading 1 Accent 3" w:semiHidden="0" w:uiPriority="63" w:unhideWhenUsed="0"/>
-    <w:lsdException w:name="Medium Shading 2 Accent 3" w:semiHidden="0" w:uiPriority="64" w:unhideWhenUsed="0"/>
-    <w:lsdException w:name="Medium List 1 Accent 3" w:semiHidden="0" w:uiPriority="65" w:unhideWhenUsed="0"/>
-    <w:lsdException w:name="Medium List 2 Accent 3" w:semiHidden="0" w:uiPriority="66" w:unhideWhenUsed="0"/>
-    <w:lsdException w:name="Medium Grid 1 Accent 3" w:semiHidden="0" w:uiPriority="67" w:unhideWhenUsed="0"/>
-    <w:lsdException w:name="Medium Grid 2 Accent 3" w:semiHidden="0" w:uiPriority="68" w:unhideWhenUsed="0"/>
-    <w:lsdException w:name="Medium Grid 3 Accent 3" w:semiHidden="0" w:uiPriority="69" w:unhideWhenUsed="0"/>
-    <w:lsdException w:name="Dark List Accent 3" w:semiHidden="0" w:uiPriority="70" w:unhideWhenUsed="0"/>
-    <w:lsdException w:name="Colorful Shading Accent 3" w:semiHidden="0" w:uiPriority="71" w:unhideWhenUsed="0"/>
-    <w:lsdException w:name="Colorful List Accent 3" w:semiHidden="0" w:uiPriority="72" w:unhideWhenUsed="0"/>
-    <w:lsdException w:name="Colorful Grid Accent 3" w:semiHidden="0" w:uiPriority="73" w:unhideWhenUsed="0"/>
-    <w:lsdException w:name="Light Shading Accent 4" w:semiHidden="0" w:uiPriority="60" w:unhideWhenUsed="0"/>
-    <w:lsdException w:name="Light List Accent 4" w:semiHidden="0" w:uiPriority="61" w:unhideWhenUsed="0"/>
-    <w:lsdException w:name="Light Grid Accent 4" w:semiHidden="0" w:uiPriority="62" w:unhideWhenUsed="0"/>
-    <w:lsdException w:name="Medium Shading 1 Accent 4" w:semiHidden="0" w:uiPriority="63" w:unhideWhenUsed="0"/>
-    <w:lsdException w:name="Medium Shading 2 Accent 4" w:semiHidden="0" w:uiPriority="64" w:unhideWhenUsed="0"/>
-    <w:lsdException w:name="Medium List 1 Accent 4" w:semiHidden="0" w:uiPriority="65" w:unhideWhenUsed="0"/>
-    <w:lsdException w:name="Medium List 2 Accent 4" w:semiHidden="0" w:uiPriority="66" w:unhideWhenUsed="0"/>
-    <w:lsdException w:name="Medium Grid 1 Accent 4" w:semiHidden="0" w:uiPriority="67" w:unhideWhenUsed="0"/>
-    <w:lsdException w:name="Medium Grid 2 Accent 4" w:semiHidden="0" w:uiPriority="68" w:unhideWhenUsed="0"/>
-    <w:lsdException w:name="Medium Grid 3 Accent 4" w:semiHidden="0" w:uiPriority="69" w:unhideWhenUsed="0"/>
-    <w:lsdException w:name="Dark List Accent 4" w:semiHidden="0" w:uiPriority="70" w:unhideWhenUsed="0"/>
-    <w:lsdException w:name="Colorful Shading Accent 4" w:semiHidden="0" w:uiPriority="71" w:unhideWhenUsed="0"/>
-    <w:lsdException w:name="Colorful List Accent 4" w:semiHidden="0" w:uiPriority="72" w:unhideWhenUsed="0"/>
-    <w:lsdException w:name="Colorful Grid Accent 4" w:semiHidden="0" w:uiPriority="73" w:unhideWhenUsed="0"/>
-    <w:lsdException w:name="Light Shading Accent 5" w:semiHidden="0" w:uiPriority="60" w:unhideWhenUsed="0"/>
-    <w:lsdException w:name="Light List Accent 5" w:semiHidden="0" w:uiPriority="61" w:unhideWhenUsed="0"/>
-    <w:lsdException w:name="Light Grid Accent 5" w:semiHidden="0" w:uiPriority="62" w:unhideWhenUsed="0"/>
-    <w:lsdException w:name="Medium Shading 1 Accent 5" w:semiHidden="0" w:uiPriority="63" w:unhideWhenUsed="0"/>
-    <w:lsdException w:name="Medium Shading 2 Accent 5" w:semiHidden="0" w:uiPriority="64" w:unhideWhenUsed="0"/>
-    <w:lsdException w:name="Medium List 1 Accent 5" w:semiHidden="0" w:uiPriority="65" w:unhideWhenUsed="0"/>
-    <w:lsdException w:name="Medium List 2 Accent 5" w:semiHidden="0" w:uiPriority="66" w:unhideWhenUsed="0"/>
-    <w:lsdException w:name="Medium Grid 1 Accent 5" w:semiHidden="0" w:uiPriority="67" w:unhideWhenUsed="0"/>
-    <w:lsdException w:name="Medium Grid 2 Accent 5" w:semiHidden="0" w:uiPriority="68" w:unhideWhenUsed="0"/>
-    <w:lsdException w:name="Medium Grid 3 Accent 5" w:semiHidden="0" w:uiPriority="69" w:unhideWhenUsed="0"/>
-    <w:lsdException w:name="Dark List Accent 5" w:semiHidden="0" w:uiPriority="70" w:unhideWhenUsed="0"/>
-    <w:lsdException w:name="Colorful Shading Accent 5" w:semiHidden="0" w:uiPriority="71" w:unhideWhenUsed="0"/>
-    <w:lsdException w:name="Colorful List Accent 5" w:semiHidden="0" w:uiPriority="72" w:unhideWhenUsed="0"/>
-    <w:lsdException w:name="Colorful Grid Accent 5" w:semiHidden="0" w:uiPriority="73" w:unhideWhenUsed="0"/>
-    <w:lsdException w:name="Light Shading Accent 6" w:semiHidden="0" w:uiPriority="60" w:unhideWhenUsed="0"/>
-    <w:lsdException w:name="Light List Accent 6" w:semiHidden="0" w:uiPriority="61" w:unhideWhenUsed="0"/>
-    <w:lsdException w:name="Light Grid Accent 6" w:semiHidden="0" w:uiPriority="62" w:unhideWhenUsed="0"/>
-    <w:lsdException w:name="Medium Shading 1 Accent 6" w:semiHidden="0" w:uiPriority="63" w:unhideWhenUsed="0"/>
-    <w:lsdException w:name="Medium Shading 2 Accent 6" w:semiHidden="0" w:uiPriority="64" w:unhideWhenUsed="0"/>
-    <w:lsdException w:name="Medium List 1 Accent 6" w:semiHidden="0" w:uiPriority="65" w:unhideWhenUsed="0"/>
-    <w:lsdException w:name="Medium List 2 Accent 6" w:semiHidden="0" w:uiPriority="66" w:unhideWhenUsed="0"/>
-    <w:lsdException w:name="Medium Grid 1 Accent 6" w:semiHidden="0" w:uiPriority="67" w:unhideWhenUsed="0"/>
-    <w:lsdException w:name="Medium Grid 2 Accent 6" w:semiHidden="0" w:uiPriority="68" w:unhideWhenUsed="0"/>
-    <w:lsdException w:name="Medium Grid 3 Accent 6" w:semiHidden="0" w:uiPriority="69" w:unhideWhenUsed="0"/>
-    <w:lsdException w:name="Dark List Accent 6" w:semiHidden="0" w:uiPriority="70" w:unhideWhenUsed="0"/>
-    <w:lsdException w:name="Colorful Shading Accent 6" w:semiHidden="0" w:uiPriority="71" w:unhideWhenUsed="0"/>
-    <w:lsdException w:name="Colorful List Accent 6" w:semiHidden="0" w:uiPriority="72" w:unhideWhenUsed="0"/>
-    <w:lsdException w:name="Colorful Grid Accent 6" w:semiHidden="0" w:uiPriority="73" w:unhideWhenUsed="0"/>
-    <w:lsdException w:name="Subtle Emphasis" w:semiHidden="0" w:uiPriority="19" w:unhideWhenUsed="0" w:qFormat="1"/>
-    <w:lsdException w:name="Intense Emphasis" w:semiHidden="0" w:uiPriority="21" w:unhideWhenUsed="0" w:qFormat="1"/>
-    <w:lsdException w:name="Subtle Reference" w:semiHidden="0" w:uiPriority="31" w:unhideWhenUsed="0" w:qFormat="1"/>
-    <w:lsdException w:name="Intense Reference" w:semiHidden="0" w:uiPriority="32" w:unhideWhenUsed="0" w:qFormat="1"/>
-    <w:lsdException w:name="Book Title" w:semiHidden="0" w:uiPriority="33" w:unhideWhenUsed="0" w:qFormat="1"/>
-    <w:lsdException w:name="Bibliography" w:uiPriority="37"/>
-    <w:lsdException w:name="TOC Heading" w:uiPriority="39" w:qFormat="1"/>
-  </w:latentStyles>
-  <w:style w:type="paragraph" w:default="1" w:styleId="Normal">
-    <w:name w:val="Normal"/>
-    <w:qFormat/>
-  </w:style>
-  <w:style w:type="character" w:default="1" w:styleId="DefaultParagraphFont">
-    <w:name w:val="Default Paragraph Font"/>
-    <w:uiPriority w:val="1"/>
-    <w:semiHidden/>
-    <w:unhideWhenUsed/>
-  </w:style>
-  <w:style w:type="table" w:default="1" w:styleId="TableNormal">
-    <w:name w:val="Normal Table"/>
-    <w:uiPriority w:val="99"/>
-    <w:semiHidden/>
-    <w:unhideWhenUsed/>
-    <w:tblPr>
-      <w:tblInd w:w="0" w:type="dxa"/>
-      <w:tblCellMar>
-        <w:top w:w="0" w:type="dxa"/>
-        <w:left w:w="108" w:type="dxa"/>
-        <w:bottom w:w="0" w:type="dxa"/>
-        <w:right w:w="108" w:type="dxa"/>
-      </w:tblCellMar>
-    </w:tblPr>
-  </w:style>
-  <w:style w:type="numbering" w:default="1" w:styleId="NoList">
-    <w:name w:val="No List"/>
-    <w:uiPriority w:val="99"/>
-    <w:semiHidden/>
-    <w:unhideWhenUsed/>
-  </w:style>
-  <w:style w:type="paragraph" w:styleId="ListParagraph">
-    <w:name w:val="List Paragraph"/>
-    <w:basedOn w:val="Normal"/>
-    <w:uiPriority w:val="34"/>
-    <w:qFormat/>
-    <w:rsid w:val="008F38CE"/>
-    <w:pPr>
-      <w:ind w:left="720"/>
-      <w:contextualSpacing/>
-    </w:pPr>
   </w:style>
 </w:styles>
 </file>

</xml_diff>